<commit_message>
Update Software Testing Simple.docx
</commit_message>
<xml_diff>
--- a/Software Testing Simple.docx
+++ b/Software Testing Simple.docx
@@ -20,6 +20,2049 @@
           <w:szCs w:val="24"/>
         </w:rPr>
         <w:t>Software Testing Simple</w:t>
+      </w:r>
+    </w:p>
+    <w:p>
+      <w:pPr>
+        <w:rPr>
+          <w:b/>
+          <w:bCs/>
+          <w:sz w:val="24"/>
+          <w:szCs w:val="24"/>
+        </w:rPr>
+      </w:pPr>
+      <w:r>
+        <w:rPr>
+          <w:b/>
+          <w:bCs/>
+          <w:sz w:val="24"/>
+          <w:szCs w:val="24"/>
+        </w:rPr>
+        <w:t>Browsers</w:t>
+      </w:r>
+    </w:p>
+    <w:p>
+      <w:pPr>
+        <w:pStyle w:val="ListParagraph"/>
+        <w:numPr>
+          <w:ilvl w:val="0"/>
+          <w:numId w:val="1"/>
+        </w:numPr>
+        <w:rPr>
+          <w:sz w:val="24"/>
+          <w:szCs w:val="24"/>
+        </w:rPr>
+      </w:pPr>
+      <w:r>
+        <w:rPr>
+          <w:sz w:val="24"/>
+          <w:szCs w:val="24"/>
+        </w:rPr>
+        <w:t>Google Chrome</w:t>
+      </w:r>
+    </w:p>
+    <w:p>
+      <w:pPr>
+        <w:pStyle w:val="ListParagraph"/>
+        <w:numPr>
+          <w:ilvl w:val="0"/>
+          <w:numId w:val="1"/>
+        </w:numPr>
+        <w:rPr>
+          <w:sz w:val="24"/>
+          <w:szCs w:val="24"/>
+        </w:rPr>
+      </w:pPr>
+      <w:r>
+        <w:rPr>
+          <w:sz w:val="24"/>
+          <w:szCs w:val="24"/>
+        </w:rPr>
+        <w:t>Safari</w:t>
+      </w:r>
+    </w:p>
+    <w:p>
+      <w:pPr>
+        <w:pStyle w:val="ListParagraph"/>
+        <w:numPr>
+          <w:ilvl w:val="0"/>
+          <w:numId w:val="1"/>
+        </w:numPr>
+        <w:rPr>
+          <w:sz w:val="24"/>
+          <w:szCs w:val="24"/>
+        </w:rPr>
+      </w:pPr>
+      <w:r>
+        <w:rPr>
+          <w:sz w:val="24"/>
+          <w:szCs w:val="24"/>
+        </w:rPr>
+        <w:t xml:space="preserve">Internet Explorer </w:t>
+      </w:r>
+    </w:p>
+    <w:p>
+      <w:pPr>
+        <w:pStyle w:val="ListParagraph"/>
+        <w:numPr>
+          <w:ilvl w:val="0"/>
+          <w:numId w:val="1"/>
+        </w:numPr>
+        <w:rPr>
+          <w:sz w:val="24"/>
+          <w:szCs w:val="24"/>
+        </w:rPr>
+      </w:pPr>
+      <w:r>
+        <w:rPr>
+          <w:sz w:val="24"/>
+          <w:szCs w:val="24"/>
+        </w:rPr>
+        <w:t>Mozilla Firefox</w:t>
+      </w:r>
+    </w:p>
+    <w:p>
+      <w:pPr>
+        <w:pStyle w:val="ListParagraph"/>
+        <w:numPr>
+          <w:ilvl w:val="0"/>
+          <w:numId w:val="1"/>
+        </w:numPr>
+        <w:rPr>
+          <w:sz w:val="24"/>
+          <w:szCs w:val="24"/>
+        </w:rPr>
+      </w:pPr>
+      <w:r>
+        <w:rPr>
+          <w:sz w:val="24"/>
+          <w:szCs w:val="24"/>
+        </w:rPr>
+        <w:t>Edge</w:t>
+      </w:r>
+    </w:p>
+    <w:p>
+      <w:pPr>
+        <w:rPr>
+          <w:sz w:val="24"/>
+          <w:szCs w:val="24"/>
+        </w:rPr>
+      </w:pPr>
+      <w:r>
+        <w:rPr>
+          <w:sz w:val="24"/>
+          <w:szCs w:val="24"/>
+        </w:rPr>
+        <w:t>Always ask from PO which browser we should use for testing.</w:t>
+      </w:r>
+      <w:r>
+        <w:rPr>
+          <w:sz w:val="24"/>
+          <w:szCs w:val="24"/>
+        </w:rPr>
+        <w:t xml:space="preserve"> </w:t>
+      </w:r>
+    </w:p>
+    <w:p>
+      <w:pPr>
+        <w:rPr>
+          <w:sz w:val="24"/>
+          <w:szCs w:val="24"/>
+        </w:rPr>
+      </w:pPr>
+      <w:r>
+        <w:rPr>
+          <w:sz w:val="24"/>
+          <w:szCs w:val="24"/>
+        </w:rPr>
+        <w:t>Emulators/ simulators (</w:t>
+      </w:r>
+      <w:r>
+        <w:rPr>
+          <w:sz w:val="24"/>
+          <w:szCs w:val="24"/>
+        </w:rPr>
+        <w:t>Android studio, Xcode</w:t>
+      </w:r>
+      <w:r>
+        <w:rPr>
+          <w:sz w:val="24"/>
+          <w:szCs w:val="24"/>
+        </w:rPr>
+        <w:t>).</w:t>
+      </w:r>
+    </w:p>
+    <w:p>
+      <w:pPr>
+        <w:rPr>
+          <w:sz w:val="24"/>
+          <w:szCs w:val="24"/>
+        </w:rPr>
+      </w:pPr>
+      <w:r>
+        <w:rPr>
+          <w:sz w:val="24"/>
+          <w:szCs w:val="24"/>
+        </w:rPr>
+        <w:t xml:space="preserve">Cloud </w:t>
+      </w:r>
+      <w:proofErr w:type="gramStart"/>
+      <w:r>
+        <w:rPr>
+          <w:sz w:val="24"/>
+          <w:szCs w:val="24"/>
+        </w:rPr>
+        <w:t>services( sauce</w:t>
+      </w:r>
+      <w:proofErr w:type="gramEnd"/>
+      <w:r>
+        <w:rPr>
+          <w:sz w:val="24"/>
+          <w:szCs w:val="24"/>
+        </w:rPr>
+        <w:t xml:space="preserve"> Labs, Browser Stack).</w:t>
+      </w:r>
+    </w:p>
+    <w:p>
+      <w:pPr>
+        <w:rPr>
+          <w:b/>
+          <w:bCs/>
+          <w:sz w:val="24"/>
+          <w:szCs w:val="24"/>
+        </w:rPr>
+      </w:pPr>
+      <w:r>
+        <w:rPr>
+          <w:b/>
+          <w:bCs/>
+          <w:sz w:val="24"/>
+          <w:szCs w:val="24"/>
+        </w:rPr>
+        <w:t>Cross Browser Testing</w:t>
+      </w:r>
+    </w:p>
+    <w:p>
+      <w:pPr>
+        <w:pStyle w:val="ListParagraph"/>
+        <w:numPr>
+          <w:ilvl w:val="0"/>
+          <w:numId w:val="2"/>
+        </w:numPr>
+        <w:rPr>
+          <w:sz w:val="24"/>
+          <w:szCs w:val="24"/>
+        </w:rPr>
+      </w:pPr>
+      <w:r>
+        <w:rPr>
+          <w:sz w:val="24"/>
+          <w:szCs w:val="24"/>
+        </w:rPr>
+        <w:t xml:space="preserve">Test your application in multiple browsers and </w:t>
+      </w:r>
+      <w:proofErr w:type="gramStart"/>
+      <w:r>
+        <w:rPr>
+          <w:sz w:val="24"/>
+          <w:szCs w:val="24"/>
+        </w:rPr>
+        <w:t>making</w:t>
+      </w:r>
+      <w:proofErr w:type="gramEnd"/>
+      <w:r>
+        <w:rPr>
+          <w:sz w:val="24"/>
+          <w:szCs w:val="24"/>
+        </w:rPr>
+        <w:t xml:space="preserve"> sure that it works consistently and as in intended without any dependencies or compromise in Quality</w:t>
+      </w:r>
+    </w:p>
+    <w:p>
+      <w:pPr>
+        <w:pStyle w:val="ListParagraph"/>
+        <w:numPr>
+          <w:ilvl w:val="0"/>
+          <w:numId w:val="2"/>
+        </w:numPr>
+        <w:rPr>
+          <w:sz w:val="24"/>
+          <w:szCs w:val="24"/>
+        </w:rPr>
+      </w:pPr>
+      <w:r>
+        <w:rPr>
+          <w:sz w:val="24"/>
+          <w:szCs w:val="24"/>
+        </w:rPr>
+        <w:t xml:space="preserve">This is applicable </w:t>
+      </w:r>
+      <w:proofErr w:type="gramStart"/>
+      <w:r>
+        <w:rPr>
+          <w:sz w:val="24"/>
+          <w:szCs w:val="24"/>
+        </w:rPr>
+        <w:t>to  both</w:t>
+      </w:r>
+      <w:proofErr w:type="gramEnd"/>
+      <w:r>
+        <w:rPr>
+          <w:sz w:val="24"/>
+          <w:szCs w:val="24"/>
+        </w:rPr>
+        <w:t xml:space="preserve"> web and  mobiles applications.</w:t>
+      </w:r>
+    </w:p>
+    <w:p>
+      <w:pPr>
+        <w:rPr>
+          <w:b/>
+          <w:bCs/>
+          <w:sz w:val="24"/>
+          <w:szCs w:val="24"/>
+        </w:rPr>
+      </w:pPr>
+      <w:r>
+        <w:rPr>
+          <w:b/>
+          <w:bCs/>
+          <w:sz w:val="24"/>
+          <w:szCs w:val="24"/>
+        </w:rPr>
+        <w:t>Test Plan</w:t>
+      </w:r>
+    </w:p>
+    <w:p>
+      <w:pPr>
+        <w:pStyle w:val="ListParagraph"/>
+        <w:numPr>
+          <w:ilvl w:val="0"/>
+          <w:numId w:val="3"/>
+        </w:numPr>
+        <w:rPr>
+          <w:sz w:val="24"/>
+          <w:szCs w:val="24"/>
+        </w:rPr>
+      </w:pPr>
+      <w:r>
+        <w:rPr>
+          <w:sz w:val="24"/>
+          <w:szCs w:val="24"/>
+        </w:rPr>
+        <w:t>Document that describes software testing scope and activities.</w:t>
+      </w:r>
+    </w:p>
+    <w:p>
+      <w:pPr>
+        <w:pStyle w:val="ListParagraph"/>
+        <w:numPr>
+          <w:ilvl w:val="0"/>
+          <w:numId w:val="3"/>
+        </w:numPr>
+        <w:rPr>
+          <w:sz w:val="24"/>
+          <w:szCs w:val="24"/>
+        </w:rPr>
+      </w:pPr>
+      <w:r>
+        <w:rPr>
+          <w:sz w:val="24"/>
+          <w:szCs w:val="24"/>
+        </w:rPr>
+        <w:t>Basic for formally testing any software/product in a project</w:t>
+      </w:r>
+      <w:r>
+        <w:rPr>
+          <w:sz w:val="24"/>
+          <w:szCs w:val="24"/>
+        </w:rPr>
+        <w:t>.</w:t>
+      </w:r>
+    </w:p>
+    <w:p>
+      <w:pPr>
+        <w:pStyle w:val="ListParagraph"/>
+        <w:numPr>
+          <w:ilvl w:val="0"/>
+          <w:numId w:val="3"/>
+        </w:numPr>
+        <w:rPr>
+          <w:sz w:val="24"/>
+          <w:szCs w:val="24"/>
+        </w:rPr>
+      </w:pPr>
+      <w:r>
+        <w:rPr>
+          <w:sz w:val="24"/>
+          <w:szCs w:val="24"/>
+        </w:rPr>
+        <w:t>It allows you to structure your efforts and see a bigger picture.</w:t>
+      </w:r>
+    </w:p>
+    <w:p>
+      <w:pPr>
+        <w:pStyle w:val="ListParagraph"/>
+        <w:numPr>
+          <w:ilvl w:val="0"/>
+          <w:numId w:val="3"/>
+        </w:numPr>
+        <w:rPr>
+          <w:sz w:val="24"/>
+          <w:szCs w:val="24"/>
+        </w:rPr>
+      </w:pPr>
+      <w:r>
+        <w:rPr>
+          <w:sz w:val="24"/>
+          <w:szCs w:val="24"/>
+        </w:rPr>
+        <w:t>Never build a house without a plan.</w:t>
+      </w:r>
+    </w:p>
+    <w:p>
+      <w:pPr>
+        <w:pStyle w:val="ListParagraph"/>
+        <w:numPr>
+          <w:ilvl w:val="0"/>
+          <w:numId w:val="3"/>
+        </w:numPr>
+        <w:rPr>
+          <w:sz w:val="24"/>
+          <w:szCs w:val="24"/>
+        </w:rPr>
+      </w:pPr>
+      <w:hyperlink r:id="rId8" w:history="1">
+        <w:r>
+          <w:rPr>
+            <w:rStyle w:val="Hyperlink"/>
+            <w:sz w:val="24"/>
+            <w:szCs w:val="24"/>
+          </w:rPr>
+          <w:t>http://softwaretestingfundamentals.com/test-plan/</w:t>
+        </w:r>
+      </w:hyperlink>
+    </w:p>
+    <w:p>
+      <w:pPr>
+        <w:rPr>
+          <w:b/>
+          <w:bCs/>
+          <w:sz w:val="24"/>
+          <w:szCs w:val="24"/>
+        </w:rPr>
+      </w:pPr>
+      <w:r>
+        <w:rPr>
+          <w:b/>
+          <w:bCs/>
+          <w:sz w:val="24"/>
+          <w:szCs w:val="24"/>
+        </w:rPr>
+        <w:t>Regression Testing:</w:t>
+      </w:r>
+    </w:p>
+    <w:p>
+      <w:pPr>
+        <w:rPr>
+          <w:sz w:val="24"/>
+          <w:szCs w:val="24"/>
+        </w:rPr>
+      </w:pPr>
+      <w:r>
+        <w:rPr>
+          <w:sz w:val="24"/>
+          <w:szCs w:val="24"/>
+        </w:rPr>
+        <w:t>Type of Software Testing to confirm that a recent program or code change has not affected existing fun</w:t>
+      </w:r>
+      <w:r>
+        <w:rPr>
+          <w:sz w:val="24"/>
+          <w:szCs w:val="24"/>
+        </w:rPr>
+        <w:t>ctionality/ features. Full or partial section of already executed test cases which are re-executed to ensure existing functionalities work fine.</w:t>
+      </w:r>
+    </w:p>
+    <w:p>
+      <w:pPr>
+        <w:rPr>
+          <w:b/>
+          <w:bCs/>
+          <w:sz w:val="24"/>
+          <w:szCs w:val="24"/>
+        </w:rPr>
+      </w:pPr>
+      <w:r>
+        <w:rPr>
+          <w:b/>
+          <w:bCs/>
+          <w:sz w:val="24"/>
+          <w:szCs w:val="24"/>
+        </w:rPr>
+        <w:t xml:space="preserve">When to </w:t>
+      </w:r>
+      <w:proofErr w:type="gramStart"/>
+      <w:r>
+        <w:rPr>
+          <w:b/>
+          <w:bCs/>
+          <w:sz w:val="24"/>
+          <w:szCs w:val="24"/>
+        </w:rPr>
+        <w:t>do</w:t>
+      </w:r>
+      <w:proofErr w:type="gramEnd"/>
+      <w:r>
+        <w:rPr>
+          <w:b/>
+          <w:bCs/>
+          <w:sz w:val="24"/>
+          <w:szCs w:val="24"/>
+        </w:rPr>
+        <w:t>?</w:t>
+      </w:r>
+    </w:p>
+    <w:p>
+      <w:pPr>
+        <w:pStyle w:val="ListParagraph"/>
+        <w:numPr>
+          <w:ilvl w:val="0"/>
+          <w:numId w:val="4"/>
+        </w:numPr>
+        <w:rPr>
+          <w:sz w:val="24"/>
+          <w:szCs w:val="24"/>
+        </w:rPr>
+      </w:pPr>
+      <w:r>
+        <w:rPr>
+          <w:sz w:val="24"/>
+          <w:szCs w:val="24"/>
+        </w:rPr>
+        <w:t>Change in requirements and code is modified according to the requirements.</w:t>
+      </w:r>
+    </w:p>
+    <w:p>
+      <w:pPr>
+        <w:pStyle w:val="ListParagraph"/>
+        <w:numPr>
+          <w:ilvl w:val="0"/>
+          <w:numId w:val="4"/>
+        </w:numPr>
+        <w:rPr>
+          <w:sz w:val="24"/>
+          <w:szCs w:val="24"/>
+        </w:rPr>
+      </w:pPr>
+      <w:proofErr w:type="gramStart"/>
+      <w:r>
+        <w:rPr>
+          <w:sz w:val="24"/>
+          <w:szCs w:val="24"/>
+        </w:rPr>
+        <w:t>New</w:t>
+      </w:r>
+      <w:proofErr w:type="gramEnd"/>
+      <w:r>
+        <w:rPr>
+          <w:sz w:val="24"/>
+          <w:szCs w:val="24"/>
+        </w:rPr>
+        <w:t xml:space="preserve"> feature is added to software</w:t>
+      </w:r>
+      <w:r>
+        <w:rPr>
+          <w:sz w:val="24"/>
+          <w:szCs w:val="24"/>
+        </w:rPr>
+        <w:tab/>
+      </w:r>
+    </w:p>
+    <w:p>
+      <w:pPr>
+        <w:pStyle w:val="ListParagraph"/>
+        <w:numPr>
+          <w:ilvl w:val="0"/>
+          <w:numId w:val="4"/>
+        </w:numPr>
+        <w:rPr>
+          <w:sz w:val="24"/>
+          <w:szCs w:val="24"/>
+        </w:rPr>
+      </w:pPr>
+      <w:r>
+        <w:rPr>
+          <w:sz w:val="24"/>
+          <w:szCs w:val="24"/>
+        </w:rPr>
+        <w:t xml:space="preserve">Defect fixing </w:t>
+      </w:r>
+    </w:p>
+    <w:p>
+      <w:pPr>
+        <w:pStyle w:val="ListParagraph"/>
+        <w:numPr>
+          <w:ilvl w:val="0"/>
+          <w:numId w:val="4"/>
+        </w:numPr>
+        <w:rPr>
+          <w:sz w:val="24"/>
+          <w:szCs w:val="24"/>
+        </w:rPr>
+      </w:pPr>
+      <w:r>
+        <w:rPr>
+          <w:sz w:val="24"/>
+          <w:szCs w:val="24"/>
+        </w:rPr>
+        <w:t>Performance issue fix</w:t>
+      </w:r>
+    </w:p>
+    <w:p>
+      <w:pPr>
+        <w:rPr>
+          <w:b/>
+          <w:bCs/>
+          <w:sz w:val="24"/>
+          <w:szCs w:val="24"/>
+        </w:rPr>
+      </w:pPr>
+      <w:r>
+        <w:rPr>
+          <w:b/>
+          <w:bCs/>
+          <w:sz w:val="24"/>
+          <w:szCs w:val="24"/>
+        </w:rPr>
+        <w:t>Types of Regression</w:t>
+      </w:r>
+    </w:p>
+    <w:p>
+      <w:pPr>
+        <w:pStyle w:val="ListParagraph"/>
+        <w:numPr>
+          <w:ilvl w:val="0"/>
+          <w:numId w:val="5"/>
+        </w:numPr>
+        <w:rPr>
+          <w:sz w:val="24"/>
+          <w:szCs w:val="24"/>
+        </w:rPr>
+      </w:pPr>
+      <w:r>
+        <w:rPr>
+          <w:sz w:val="24"/>
+          <w:szCs w:val="24"/>
+        </w:rPr>
+        <w:t>Retest All</w:t>
+      </w:r>
+    </w:p>
+    <w:p>
+      <w:pPr>
+        <w:pStyle w:val="ListParagraph"/>
+        <w:numPr>
+          <w:ilvl w:val="0"/>
+          <w:numId w:val="5"/>
+        </w:numPr>
+        <w:rPr>
+          <w:sz w:val="24"/>
+          <w:szCs w:val="24"/>
+        </w:rPr>
+      </w:pPr>
+      <w:r>
+        <w:rPr>
+          <w:sz w:val="24"/>
+          <w:szCs w:val="24"/>
+        </w:rPr>
+        <w:t>Regression Test Selection</w:t>
+      </w:r>
+    </w:p>
+    <w:p>
+      <w:pPr>
+        <w:pStyle w:val="ListParagraph"/>
+        <w:numPr>
+          <w:ilvl w:val="0"/>
+          <w:numId w:val="5"/>
+        </w:numPr>
+        <w:rPr>
+          <w:sz w:val="24"/>
+          <w:szCs w:val="24"/>
+        </w:rPr>
+      </w:pPr>
+      <w:r>
+        <w:rPr>
+          <w:sz w:val="24"/>
+          <w:szCs w:val="24"/>
+        </w:rPr>
+        <w:lastRenderedPageBreak/>
+        <w:t>Prioritization of test Cases</w:t>
+      </w:r>
+    </w:p>
+    <w:p>
+      <w:pPr>
+        <w:ind w:left="360"/>
+        <w:rPr>
+          <w:sz w:val="24"/>
+          <w:szCs w:val="24"/>
+        </w:rPr>
+      </w:pPr>
+    </w:p>
+    <w:p>
+      <w:pPr>
+        <w:rPr>
+          <w:b/>
+          <w:bCs/>
+          <w:sz w:val="24"/>
+          <w:szCs w:val="24"/>
+        </w:rPr>
+      </w:pPr>
+      <w:r>
+        <w:rPr>
+          <w:b/>
+          <w:bCs/>
+          <w:sz w:val="24"/>
+          <w:szCs w:val="24"/>
+        </w:rPr>
+        <w:t xml:space="preserve">Regression </w:t>
+      </w:r>
+      <w:r>
+        <w:rPr>
+          <w:b/>
+          <w:bCs/>
+          <w:sz w:val="24"/>
+          <w:szCs w:val="24"/>
+        </w:rPr>
+        <w:t>Retest All:</w:t>
+      </w:r>
+    </w:p>
+    <w:p>
+      <w:pPr>
+        <w:pStyle w:val="ListParagraph"/>
+        <w:numPr>
+          <w:ilvl w:val="0"/>
+          <w:numId w:val="6"/>
+        </w:numPr>
+        <w:rPr>
+          <w:sz w:val="24"/>
+          <w:szCs w:val="24"/>
+        </w:rPr>
+      </w:pPr>
+      <w:r>
+        <w:rPr>
+          <w:sz w:val="24"/>
+          <w:szCs w:val="24"/>
+        </w:rPr>
+        <w:t xml:space="preserve">This is one of the </w:t>
+      </w:r>
+      <w:proofErr w:type="gramStart"/>
+      <w:r>
+        <w:rPr>
+          <w:sz w:val="24"/>
+          <w:szCs w:val="24"/>
+        </w:rPr>
+        <w:t>method</w:t>
+      </w:r>
+      <w:proofErr w:type="gramEnd"/>
+      <w:r>
+        <w:rPr>
+          <w:sz w:val="24"/>
+          <w:szCs w:val="24"/>
+        </w:rPr>
+        <w:t xml:space="preserve"> for Regression Testing in which all the tests in th</w:t>
+      </w:r>
+      <w:r>
+        <w:rPr>
+          <w:sz w:val="24"/>
+          <w:szCs w:val="24"/>
+        </w:rPr>
+        <w:t>e existing test bucket or suite should be re-executed.</w:t>
+      </w:r>
+    </w:p>
+    <w:p>
+      <w:pPr>
+        <w:pStyle w:val="ListParagraph"/>
+        <w:numPr>
+          <w:ilvl w:val="0"/>
+          <w:numId w:val="6"/>
+        </w:numPr>
+        <w:rPr>
+          <w:sz w:val="24"/>
+          <w:szCs w:val="24"/>
+        </w:rPr>
+      </w:pPr>
+      <w:r>
+        <w:rPr>
+          <w:sz w:val="24"/>
+          <w:szCs w:val="24"/>
+        </w:rPr>
+        <w:t xml:space="preserve">This is very expensive as it requires </w:t>
+      </w:r>
+      <w:proofErr w:type="gramStart"/>
+      <w:r>
+        <w:rPr>
+          <w:sz w:val="24"/>
+          <w:szCs w:val="24"/>
+        </w:rPr>
+        <w:t>huge</w:t>
+      </w:r>
+      <w:proofErr w:type="gramEnd"/>
+      <w:r>
+        <w:rPr>
+          <w:sz w:val="24"/>
+          <w:szCs w:val="24"/>
+        </w:rPr>
+        <w:t xml:space="preserve"> time and resources. </w:t>
+      </w:r>
+    </w:p>
+    <w:p>
+      <w:pPr>
+        <w:pStyle w:val="ListParagraph"/>
+        <w:ind w:left="1080"/>
+        <w:rPr>
+          <w:sz w:val="24"/>
+          <w:szCs w:val="24"/>
+        </w:rPr>
+      </w:pPr>
+    </w:p>
+    <w:p>
+      <w:pPr>
+        <w:rPr>
+          <w:sz w:val="24"/>
+          <w:szCs w:val="24"/>
+        </w:rPr>
+      </w:pPr>
+      <w:r>
+        <w:rPr>
+          <w:sz w:val="24"/>
+          <w:szCs w:val="24"/>
+        </w:rPr>
+        <w:t xml:space="preserve"> </w:t>
+      </w:r>
+      <w:r>
+        <w:rPr>
+          <w:b/>
+          <w:bCs/>
+          <w:sz w:val="24"/>
+          <w:szCs w:val="24"/>
+        </w:rPr>
+        <w:t>Regression Test Selection:</w:t>
+      </w:r>
+    </w:p>
+    <w:p>
+      <w:pPr>
+        <w:pStyle w:val="ListParagraph"/>
+        <w:numPr>
+          <w:ilvl w:val="0"/>
+          <w:numId w:val="7"/>
+        </w:numPr>
+        <w:rPr>
+          <w:sz w:val="24"/>
+          <w:szCs w:val="24"/>
+        </w:rPr>
+      </w:pPr>
+      <w:r>
+        <w:rPr>
+          <w:sz w:val="24"/>
+          <w:szCs w:val="24"/>
+        </w:rPr>
+        <w:t>Selecting the most appropriate test case t</w:t>
+      </w:r>
+      <w:r>
+        <w:rPr>
+          <w:sz w:val="24"/>
+          <w:szCs w:val="24"/>
+        </w:rPr>
+        <w:t xml:space="preserve">o </w:t>
+      </w:r>
+      <w:r>
+        <w:rPr>
+          <w:sz w:val="24"/>
+          <w:szCs w:val="24"/>
+        </w:rPr>
+        <w:t>make sure the unmodified part of the program is error free.</w:t>
+      </w:r>
+    </w:p>
+    <w:p>
+      <w:pPr>
+        <w:pStyle w:val="ListParagraph"/>
+        <w:numPr>
+          <w:ilvl w:val="0"/>
+          <w:numId w:val="7"/>
+        </w:numPr>
+        <w:rPr>
+          <w:sz w:val="24"/>
+          <w:szCs w:val="24"/>
+        </w:rPr>
+      </w:pPr>
+      <w:r>
+        <w:rPr>
+          <w:sz w:val="24"/>
+          <w:szCs w:val="24"/>
+        </w:rPr>
+        <w:t>Identify the effected parts of the program – When a particular module is changed, other parts of the program are bound to be affected.</w:t>
+      </w:r>
+    </w:p>
+    <w:p>
+      <w:pPr>
+        <w:pStyle w:val="ListParagraph"/>
+        <w:numPr>
+          <w:ilvl w:val="0"/>
+          <w:numId w:val="7"/>
+        </w:numPr>
+        <w:rPr>
+          <w:sz w:val="24"/>
+          <w:szCs w:val="24"/>
+        </w:rPr>
+      </w:pPr>
+      <w:r>
+        <w:rPr>
+          <w:sz w:val="24"/>
+          <w:szCs w:val="24"/>
+        </w:rPr>
+        <w:t>Test Case Selection – Involves a selection of “test cases” from an already defined “test suite”.</w:t>
+      </w:r>
+    </w:p>
+    <w:p>
+      <w:pPr>
+        <w:rPr>
+          <w:b/>
+          <w:bCs/>
+          <w:sz w:val="24"/>
+          <w:szCs w:val="24"/>
+        </w:rPr>
+      </w:pPr>
+      <w:r>
+        <w:rPr>
+          <w:b/>
+          <w:bCs/>
+          <w:sz w:val="24"/>
+          <w:szCs w:val="24"/>
+        </w:rPr>
+        <w:t xml:space="preserve">   </w:t>
+      </w:r>
+      <w:r>
+        <w:rPr>
+          <w:b/>
+          <w:bCs/>
+          <w:sz w:val="24"/>
+          <w:szCs w:val="24"/>
+        </w:rPr>
+        <w:t>Prioritization of test Cases</w:t>
+      </w:r>
+    </w:p>
+    <w:p>
+      <w:pPr>
+        <w:pStyle w:val="ListParagraph"/>
+        <w:numPr>
+          <w:ilvl w:val="0"/>
+          <w:numId w:val="8"/>
+        </w:numPr>
+        <w:rPr>
+          <w:sz w:val="24"/>
+          <w:szCs w:val="24"/>
+        </w:rPr>
+      </w:pPr>
+      <w:r>
+        <w:rPr>
+          <w:sz w:val="24"/>
+          <w:szCs w:val="24"/>
+        </w:rPr>
+        <w:t xml:space="preserve">Prioritize the test cases depending on business impact, critical and frequently used functionalities. </w:t>
+      </w:r>
+    </w:p>
+    <w:p>
+      <w:pPr>
+        <w:pStyle w:val="ListParagraph"/>
+        <w:numPr>
+          <w:ilvl w:val="0"/>
+          <w:numId w:val="8"/>
+        </w:numPr>
+        <w:rPr>
+          <w:sz w:val="24"/>
+          <w:szCs w:val="24"/>
+        </w:rPr>
+      </w:pPr>
+      <w:r>
+        <w:rPr>
+          <w:sz w:val="24"/>
+          <w:szCs w:val="24"/>
+        </w:rPr>
+        <w:t xml:space="preserve">Selection of test cases based on priority will greatly reduce the regression test suite. </w:t>
+      </w:r>
+    </w:p>
+    <w:p>
+      <w:pPr>
+        <w:rPr>
+          <w:sz w:val="24"/>
+          <w:szCs w:val="24"/>
+        </w:rPr>
+      </w:pPr>
+      <w:proofErr w:type="gramStart"/>
+      <w:r>
+        <w:rPr>
+          <w:sz w:val="24"/>
+          <w:szCs w:val="24"/>
+        </w:rPr>
+        <w:t>Good</w:t>
+      </w:r>
+      <w:proofErr w:type="gramEnd"/>
+      <w:r>
+        <w:rPr>
+          <w:sz w:val="24"/>
+          <w:szCs w:val="24"/>
+        </w:rPr>
+        <w:t xml:space="preserve"> number of the defects reported by customers were due to last minute bug fixes creating side effects and hence selecting the test cases for regression testing is an art and not that easy.</w:t>
+      </w:r>
+    </w:p>
+    <w:p>
+      <w:pPr>
+        <w:rPr>
+          <w:sz w:val="24"/>
+          <w:szCs w:val="24"/>
+        </w:rPr>
+      </w:pPr>
+      <w:r>
+        <w:rPr>
+          <w:sz w:val="24"/>
+          <w:szCs w:val="24"/>
+        </w:rPr>
+        <w:t>Effective regression Test ca be done by selecting the following test cases:</w:t>
+      </w:r>
+    </w:p>
+    <w:p>
+      <w:pPr>
+        <w:pStyle w:val="ListParagraph"/>
+        <w:numPr>
+          <w:ilvl w:val="0"/>
+          <w:numId w:val="9"/>
+        </w:numPr>
+        <w:rPr>
+          <w:sz w:val="24"/>
+          <w:szCs w:val="24"/>
+        </w:rPr>
+      </w:pPr>
+      <w:r>
+        <w:rPr>
+          <w:sz w:val="24"/>
+          <w:szCs w:val="24"/>
+        </w:rPr>
+        <w:t>Frequent Defects</w:t>
+      </w:r>
+    </w:p>
+    <w:p>
+      <w:pPr>
+        <w:pStyle w:val="ListParagraph"/>
+        <w:numPr>
+          <w:ilvl w:val="0"/>
+          <w:numId w:val="9"/>
+        </w:numPr>
+        <w:rPr>
+          <w:sz w:val="24"/>
+          <w:szCs w:val="24"/>
+        </w:rPr>
+      </w:pPr>
+      <w:r>
+        <w:rPr>
+          <w:sz w:val="24"/>
+          <w:szCs w:val="24"/>
+        </w:rPr>
+        <w:t>Visible to the users</w:t>
+      </w:r>
+    </w:p>
+    <w:p>
+      <w:pPr>
+        <w:pStyle w:val="ListParagraph"/>
+        <w:numPr>
+          <w:ilvl w:val="0"/>
+          <w:numId w:val="9"/>
+        </w:numPr>
+        <w:rPr>
+          <w:sz w:val="24"/>
+          <w:szCs w:val="24"/>
+        </w:rPr>
+      </w:pPr>
+      <w:r>
+        <w:rPr>
+          <w:sz w:val="24"/>
+          <w:szCs w:val="24"/>
+        </w:rPr>
+        <w:t xml:space="preserve">Core Features of the product </w:t>
+      </w:r>
+    </w:p>
+    <w:p>
+      <w:pPr>
+        <w:pStyle w:val="ListParagraph"/>
+        <w:numPr>
+          <w:ilvl w:val="0"/>
+          <w:numId w:val="9"/>
+        </w:numPr>
+        <w:rPr>
+          <w:sz w:val="24"/>
+          <w:szCs w:val="24"/>
+        </w:rPr>
+      </w:pPr>
+      <w:r>
+        <w:rPr>
+          <w:sz w:val="24"/>
+          <w:szCs w:val="24"/>
+        </w:rPr>
+        <w:t xml:space="preserve">Recently changed. </w:t>
+      </w:r>
+    </w:p>
+    <w:p>
+      <w:pPr>
+        <w:rPr>
+          <w:sz w:val="24"/>
+          <w:szCs w:val="24"/>
+        </w:rPr>
+      </w:pPr>
+      <w:r>
+        <w:rPr>
+          <w:b/>
+          <w:bCs/>
+          <w:sz w:val="24"/>
+          <w:szCs w:val="24"/>
+        </w:rPr>
+        <w:t>Positive Testing</w:t>
+      </w:r>
+      <w:r>
+        <w:rPr>
+          <w:sz w:val="24"/>
+          <w:szCs w:val="24"/>
+        </w:rPr>
+        <w:t xml:space="preserve">: Testing by Providing the valid data as input. Application does what it </w:t>
+      </w:r>
+      <w:proofErr w:type="gramStart"/>
+      <w:r>
+        <w:rPr>
+          <w:sz w:val="24"/>
+          <w:szCs w:val="24"/>
+        </w:rPr>
+        <w:t>supposed</w:t>
+      </w:r>
+      <w:proofErr w:type="gramEnd"/>
+      <w:r>
+        <w:rPr>
+          <w:sz w:val="24"/>
+          <w:szCs w:val="24"/>
+        </w:rPr>
+        <w:t xml:space="preserve"> to do.</w:t>
+      </w:r>
+    </w:p>
+    <w:p>
+      <w:pPr>
+        <w:rPr>
+          <w:sz w:val="24"/>
+          <w:szCs w:val="24"/>
+        </w:rPr>
+      </w:pPr>
+      <w:r>
+        <w:rPr>
+          <w:b/>
+          <w:bCs/>
+          <w:sz w:val="24"/>
+          <w:szCs w:val="24"/>
+        </w:rPr>
+        <w:t>Negative testing</w:t>
+      </w:r>
+      <w:r>
+        <w:rPr>
+          <w:sz w:val="24"/>
+          <w:szCs w:val="24"/>
+        </w:rPr>
+        <w:t>: Testing by providing invalid data as input. Application does not do anything that it is not supposed to do.</w:t>
+      </w:r>
+    </w:p>
+    <w:p>
+      <w:pPr>
+        <w:rPr>
+          <w:sz w:val="24"/>
+          <w:szCs w:val="24"/>
+        </w:rPr>
+      </w:pPr>
+    </w:p>
+    <w:p>
+      <w:pPr>
+        <w:rPr>
+          <w:sz w:val="24"/>
+          <w:szCs w:val="24"/>
+        </w:rPr>
+      </w:pPr>
+    </w:p>
+    <w:p>
+      <w:pPr>
+        <w:rPr>
+          <w:b/>
+          <w:bCs/>
+          <w:sz w:val="24"/>
+          <w:szCs w:val="24"/>
+        </w:rPr>
+      </w:pPr>
+      <w:r>
+        <w:rPr>
+          <w:b/>
+          <w:bCs/>
+          <w:sz w:val="24"/>
+          <w:szCs w:val="24"/>
+        </w:rPr>
+        <w:lastRenderedPageBreak/>
+        <w:t xml:space="preserve">Example: </w:t>
+      </w:r>
+      <w:r>
+        <w:rPr>
+          <w:sz w:val="24"/>
+          <w:szCs w:val="24"/>
+        </w:rPr>
+        <w:t>The customer is eligible for a life assurance discount if they are at least 18 and no older than 56 years of age.</w:t>
+      </w:r>
+      <w:r>
+        <w:rPr>
+          <w:b/>
+          <w:bCs/>
+          <w:sz w:val="24"/>
+          <w:szCs w:val="24"/>
+        </w:rPr>
+        <w:t xml:space="preserve"> </w:t>
+      </w:r>
+      <w:r>
+        <w:rPr>
+          <w:b/>
+          <w:bCs/>
+          <w:sz w:val="24"/>
+          <w:szCs w:val="24"/>
+        </w:rPr>
+        <w:br/>
+      </w:r>
+      <w:r>
+        <w:rPr>
+          <w:b/>
+          <w:bCs/>
+          <w:sz w:val="24"/>
+          <w:szCs w:val="24"/>
+        </w:rPr>
+        <w:t xml:space="preserve">Boundary Value Analysis </w:t>
+      </w:r>
+    </w:p>
+    <w:p>
+      <w:pPr>
+        <w:pStyle w:val="ListParagraph"/>
+        <w:numPr>
+          <w:ilvl w:val="0"/>
+          <w:numId w:val="10"/>
+        </w:numPr>
+        <w:rPr>
+          <w:sz w:val="24"/>
+          <w:szCs w:val="24"/>
+        </w:rPr>
+      </w:pPr>
+      <w:r>
+        <w:rPr>
+          <w:sz w:val="24"/>
+          <w:szCs w:val="24"/>
+        </w:rPr>
+        <w:t xml:space="preserve">Testing </w:t>
+      </w:r>
+      <w:proofErr w:type="gramStart"/>
+      <w:r>
+        <w:rPr>
+          <w:sz w:val="24"/>
+          <w:szCs w:val="24"/>
+        </w:rPr>
+        <w:t>technique</w:t>
+      </w:r>
+      <w:proofErr w:type="gramEnd"/>
+      <w:r>
+        <w:rPr>
+          <w:sz w:val="24"/>
+          <w:szCs w:val="24"/>
+        </w:rPr>
+        <w:t xml:space="preserve"> in which the test cases are designed to include values at the boundary.</w:t>
+      </w:r>
+    </w:p>
+    <w:p>
+      <w:pPr>
+        <w:pStyle w:val="ListParagraph"/>
+        <w:numPr>
+          <w:ilvl w:val="0"/>
+          <w:numId w:val="10"/>
+        </w:numPr>
+        <w:rPr>
+          <w:sz w:val="24"/>
+          <w:szCs w:val="24"/>
+        </w:rPr>
+      </w:pPr>
+      <w:r>
+        <w:rPr>
+          <w:sz w:val="24"/>
+          <w:szCs w:val="24"/>
+        </w:rPr>
+        <w:t xml:space="preserve">Positive Testing: input data is with in the boundary </w:t>
+      </w:r>
+      <w:proofErr w:type="gramStart"/>
+      <w:r>
+        <w:rPr>
+          <w:sz w:val="24"/>
+          <w:szCs w:val="24"/>
+        </w:rPr>
+        <w:t>( Base</w:t>
+      </w:r>
+      <w:proofErr w:type="gramEnd"/>
+      <w:r>
+        <w:rPr>
+          <w:sz w:val="24"/>
+          <w:szCs w:val="24"/>
+        </w:rPr>
+        <w:t xml:space="preserve"> value)</w:t>
+      </w:r>
+    </w:p>
+    <w:p>
+      <w:pPr>
+        <w:pStyle w:val="ListParagraph"/>
+        <w:numPr>
+          <w:ilvl w:val="0"/>
+          <w:numId w:val="10"/>
+        </w:numPr>
+        <w:rPr>
+          <w:sz w:val="24"/>
+          <w:szCs w:val="24"/>
+        </w:rPr>
+      </w:pPr>
+      <w:r>
+        <w:rPr>
+          <w:sz w:val="24"/>
+          <w:szCs w:val="24"/>
+        </w:rPr>
+        <w:t xml:space="preserve">Negative Testing: </w:t>
+      </w:r>
+      <w:proofErr w:type="gramStart"/>
+      <w:r>
+        <w:rPr>
+          <w:sz w:val="24"/>
+          <w:szCs w:val="24"/>
+        </w:rPr>
+        <w:t>input  data</w:t>
+      </w:r>
+      <w:proofErr w:type="gramEnd"/>
+      <w:r>
+        <w:rPr>
+          <w:sz w:val="24"/>
+          <w:szCs w:val="24"/>
+        </w:rPr>
+        <w:t xml:space="preserve"> is outside the boundary value limits ( one above and one below the base value)</w:t>
+      </w:r>
+    </w:p>
+    <w:p>
+      <w:pPr>
+        <w:pStyle w:val="ListParagraph"/>
+        <w:numPr>
+          <w:ilvl w:val="0"/>
+          <w:numId w:val="10"/>
+        </w:numPr>
+        <w:rPr>
+          <w:sz w:val="24"/>
+          <w:szCs w:val="24"/>
+        </w:rPr>
+      </w:pPr>
+      <w:r>
+        <w:rPr>
+          <w:sz w:val="24"/>
+          <w:szCs w:val="24"/>
+        </w:rPr>
+        <w:t xml:space="preserve">A system can accept the number from 18 to 56. All other </w:t>
+      </w:r>
+      <w:proofErr w:type="gramStart"/>
+      <w:r>
+        <w:rPr>
+          <w:sz w:val="24"/>
+          <w:szCs w:val="24"/>
+        </w:rPr>
+        <w:t>number</w:t>
+      </w:r>
+      <w:proofErr w:type="gramEnd"/>
+      <w:r>
+        <w:rPr>
+          <w:sz w:val="24"/>
+          <w:szCs w:val="24"/>
+        </w:rPr>
+        <w:t xml:space="preserve"> are invalid values. Boundary values 17,18,19 and 55, 56,57 will be tested. </w:t>
+      </w:r>
+    </w:p>
+    <w:p>
+      <w:pPr>
+        <w:rPr>
+          <w:b/>
+          <w:bCs/>
+          <w:sz w:val="24"/>
+          <w:szCs w:val="24"/>
+        </w:rPr>
+      </w:pPr>
+      <w:r>
+        <w:rPr>
+          <w:b/>
+          <w:bCs/>
+          <w:sz w:val="24"/>
+          <w:szCs w:val="24"/>
+        </w:rPr>
+        <w:t xml:space="preserve">Equivalence Partitioning </w:t>
+      </w:r>
+    </w:p>
+    <w:p>
+      <w:pPr>
+        <w:pStyle w:val="ListParagraph"/>
+        <w:numPr>
+          <w:ilvl w:val="0"/>
+          <w:numId w:val="11"/>
+        </w:numPr>
+        <w:rPr>
+          <w:sz w:val="24"/>
+          <w:szCs w:val="24"/>
+        </w:rPr>
+      </w:pPr>
+      <w:r>
+        <w:rPr>
+          <w:sz w:val="24"/>
+          <w:szCs w:val="24"/>
+        </w:rPr>
+        <w:t xml:space="preserve">Testing technique </w:t>
+      </w:r>
+      <w:proofErr w:type="gramStart"/>
+      <w:r>
+        <w:rPr>
+          <w:sz w:val="24"/>
+          <w:szCs w:val="24"/>
+        </w:rPr>
+        <w:t>which  divides</w:t>
+      </w:r>
+      <w:proofErr w:type="gramEnd"/>
+      <w:r>
+        <w:rPr>
+          <w:sz w:val="24"/>
+          <w:szCs w:val="24"/>
+        </w:rPr>
+        <w:t xml:space="preserve"> the input data into many partitions.</w:t>
+      </w:r>
+    </w:p>
+    <w:p>
+      <w:pPr>
+        <w:pStyle w:val="ListParagraph"/>
+        <w:numPr>
+          <w:ilvl w:val="0"/>
+          <w:numId w:val="11"/>
+        </w:numPr>
+        <w:rPr>
+          <w:sz w:val="24"/>
+          <w:szCs w:val="24"/>
+        </w:rPr>
+      </w:pPr>
+      <w:r>
+        <w:rPr>
+          <w:sz w:val="24"/>
+          <w:szCs w:val="24"/>
+        </w:rPr>
+        <w:t>Values from each partition must be tested at least once.</w:t>
+      </w:r>
+    </w:p>
+    <w:p>
+      <w:pPr>
+        <w:pStyle w:val="ListParagraph"/>
+        <w:numPr>
+          <w:ilvl w:val="0"/>
+          <w:numId w:val="11"/>
+        </w:numPr>
+        <w:rPr>
+          <w:sz w:val="24"/>
+          <w:szCs w:val="24"/>
+        </w:rPr>
+      </w:pPr>
+      <w:r>
+        <w:rPr>
+          <w:sz w:val="24"/>
+          <w:szCs w:val="24"/>
+        </w:rPr>
+        <w:t xml:space="preserve">Partitions with valid values are used for positive testing </w:t>
+      </w:r>
+    </w:p>
+    <w:p>
+      <w:pPr>
+        <w:pStyle w:val="ListParagraph"/>
+        <w:numPr>
+          <w:ilvl w:val="0"/>
+          <w:numId w:val="11"/>
+        </w:numPr>
+        <w:rPr>
+          <w:sz w:val="24"/>
+          <w:szCs w:val="24"/>
+        </w:rPr>
+      </w:pPr>
+      <w:r>
+        <w:rPr>
+          <w:sz w:val="24"/>
+          <w:szCs w:val="24"/>
+        </w:rPr>
+        <w:t>Partitions with invalid values are used for negative testing.</w:t>
+      </w:r>
+    </w:p>
+    <w:p>
+      <w:pPr>
+        <w:pStyle w:val="ListParagraph"/>
+        <w:numPr>
+          <w:ilvl w:val="0"/>
+          <w:numId w:val="11"/>
+        </w:numPr>
+        <w:rPr>
+          <w:sz w:val="24"/>
+          <w:szCs w:val="24"/>
+        </w:rPr>
+      </w:pPr>
+      <w:r>
+        <w:rPr>
+          <w:sz w:val="24"/>
+          <w:szCs w:val="24"/>
+        </w:rPr>
+        <w:t xml:space="preserve">There are three partitions 0-18, 19 -56, 56+. Sample values: 5,40,76 can be taken from each part to test the scenarios. A lot of test cases </w:t>
+      </w:r>
+      <w:proofErr w:type="gramStart"/>
+      <w:r>
+        <w:rPr>
+          <w:sz w:val="24"/>
+          <w:szCs w:val="24"/>
+        </w:rPr>
+        <w:t>all</w:t>
+      </w:r>
+      <w:proofErr w:type="gramEnd"/>
+      <w:r>
+        <w:rPr>
+          <w:sz w:val="24"/>
+          <w:szCs w:val="24"/>
+        </w:rPr>
+        <w:t xml:space="preserve"> combined.</w:t>
+      </w:r>
+    </w:p>
+    <w:p>
+      <w:pPr>
+        <w:rPr>
+          <w:b/>
+          <w:bCs/>
+          <w:sz w:val="24"/>
+          <w:szCs w:val="24"/>
+        </w:rPr>
+      </w:pPr>
+      <w:r>
+        <w:rPr>
+          <w:b/>
+          <w:bCs/>
+          <w:sz w:val="24"/>
+          <w:szCs w:val="24"/>
+        </w:rPr>
+        <w:t>Web Architecture</w:t>
+      </w:r>
+    </w:p>
+    <w:p>
+      <w:pPr>
+        <w:pStyle w:val="ListParagraph"/>
+        <w:numPr>
+          <w:ilvl w:val="0"/>
+          <w:numId w:val="12"/>
+        </w:numPr>
+        <w:rPr>
+          <w:sz w:val="24"/>
+          <w:szCs w:val="24"/>
+        </w:rPr>
+      </w:pPr>
+      <w:r>
+        <w:rPr>
+          <w:sz w:val="24"/>
+          <w:szCs w:val="24"/>
+        </w:rPr>
+        <w:t>Front-End – part of application with which the user interacts directly. (Client Side)</w:t>
+      </w:r>
+    </w:p>
+    <w:p>
+      <w:pPr>
+        <w:pStyle w:val="ListParagraph"/>
+        <w:numPr>
+          <w:ilvl w:val="0"/>
+          <w:numId w:val="12"/>
+        </w:numPr>
+        <w:rPr>
+          <w:sz w:val="24"/>
+          <w:szCs w:val="24"/>
+        </w:rPr>
+      </w:pPr>
+      <w:r>
+        <w:rPr>
+          <w:sz w:val="24"/>
+          <w:szCs w:val="24"/>
+        </w:rPr>
+        <w:t xml:space="preserve">Back-End  </w:t>
+      </w:r>
+      <w:r>
+        <w:rPr>
+          <w:sz w:val="24"/>
+          <w:szCs w:val="24"/>
+        </w:rPr>
+        <w:t xml:space="preserve"> –</w:t>
+      </w:r>
+      <w:r>
+        <w:rPr>
+          <w:sz w:val="24"/>
+          <w:szCs w:val="24"/>
+        </w:rPr>
+        <w:t xml:space="preserve"> part of application that is not directly accessed by the user, typically responsible for storing and manipulating data (Server Side)</w:t>
+      </w:r>
+    </w:p>
+    <w:p>
+      <w:pPr>
+        <w:ind w:left="360"/>
+        <w:rPr>
+          <w:b/>
+          <w:bCs/>
+          <w:sz w:val="24"/>
+          <w:szCs w:val="24"/>
+        </w:rPr>
+      </w:pPr>
+      <w:r>
+        <w:rPr>
+          <w:b/>
+          <w:bCs/>
+          <w:sz w:val="24"/>
+          <w:szCs w:val="24"/>
+        </w:rPr>
+        <w:t xml:space="preserve">How it works </w:t>
+      </w:r>
+    </w:p>
+    <w:p>
+      <w:pPr>
+        <w:pStyle w:val="ListParagraph"/>
+        <w:numPr>
+          <w:ilvl w:val="0"/>
+          <w:numId w:val="13"/>
+        </w:numPr>
+        <w:rPr>
+          <w:sz w:val="24"/>
+          <w:szCs w:val="24"/>
+        </w:rPr>
+      </w:pPr>
+      <w:r>
+        <w:rPr>
+          <w:sz w:val="24"/>
+          <w:szCs w:val="24"/>
+        </w:rPr>
+        <w:t xml:space="preserve">Browser: User Requests a page (HTTP Protocol) </w:t>
+      </w:r>
+    </w:p>
+    <w:p>
+      <w:pPr>
+        <w:pStyle w:val="ListParagraph"/>
+        <w:numPr>
+          <w:ilvl w:val="0"/>
+          <w:numId w:val="13"/>
+        </w:numPr>
+        <w:rPr>
+          <w:sz w:val="24"/>
+          <w:szCs w:val="24"/>
+        </w:rPr>
+      </w:pPr>
+      <w:r>
+        <w:rPr>
+          <w:sz w:val="24"/>
+          <w:szCs w:val="24"/>
+        </w:rPr>
+        <w:t>Back-End: Sends it to back as HTML (standard language for web browsers)</w:t>
+      </w:r>
+    </w:p>
+    <w:p>
+      <w:pPr>
+        <w:pStyle w:val="ListParagraph"/>
+        <w:numPr>
+          <w:ilvl w:val="0"/>
+          <w:numId w:val="13"/>
+        </w:numPr>
+        <w:rPr>
+          <w:sz w:val="24"/>
+          <w:szCs w:val="24"/>
+        </w:rPr>
+      </w:pPr>
+      <w:r>
+        <w:rPr>
+          <w:sz w:val="24"/>
+          <w:szCs w:val="24"/>
+        </w:rPr>
+        <w:t>Browser: Analyzes the page (parsing)</w:t>
+      </w:r>
+    </w:p>
+    <w:p>
+      <w:pPr>
+        <w:pStyle w:val="ListParagraph"/>
+        <w:numPr>
+          <w:ilvl w:val="0"/>
+          <w:numId w:val="13"/>
+        </w:numPr>
+        <w:rPr>
+          <w:sz w:val="24"/>
+          <w:szCs w:val="24"/>
+        </w:rPr>
+      </w:pPr>
+      <w:r>
+        <w:rPr>
+          <w:sz w:val="24"/>
+          <w:szCs w:val="24"/>
+        </w:rPr>
+        <w:t>Browser: Downloads all additional assets (scripts, fonts, images) talks to 3</w:t>
+      </w:r>
+      <w:r>
+        <w:rPr>
+          <w:sz w:val="24"/>
+          <w:szCs w:val="24"/>
+          <w:vertAlign w:val="superscript"/>
+        </w:rPr>
+        <w:t>rd</w:t>
+      </w:r>
+      <w:r>
+        <w:rPr>
+          <w:sz w:val="24"/>
+          <w:szCs w:val="24"/>
+        </w:rPr>
+        <w:t xml:space="preserve"> party back-end (payments, analytics, maps)</w:t>
+      </w:r>
+    </w:p>
+    <w:p>
+      <w:pPr>
+        <w:pStyle w:val="ListParagraph"/>
+        <w:numPr>
+          <w:ilvl w:val="0"/>
+          <w:numId w:val="13"/>
+        </w:numPr>
+        <w:rPr>
+          <w:sz w:val="24"/>
+          <w:szCs w:val="24"/>
+        </w:rPr>
+      </w:pPr>
+      <w:r>
+        <w:rPr>
+          <w:sz w:val="24"/>
+          <w:szCs w:val="24"/>
+        </w:rPr>
+        <w:t xml:space="preserve">Browser: Visualizes the page (rendering) </w:t>
+      </w:r>
+    </w:p>
+    <w:p>
+      <w:pPr>
+        <w:rPr>
+          <w:b/>
+          <w:bCs/>
+          <w:sz w:val="24"/>
+          <w:szCs w:val="24"/>
+        </w:rPr>
+      </w:pPr>
+      <w:r>
+        <w:rPr>
+          <w:b/>
+          <w:bCs/>
+          <w:sz w:val="24"/>
+          <w:szCs w:val="24"/>
+        </w:rPr>
+        <w:t xml:space="preserve">How to debug front-end or back-end </w:t>
+      </w:r>
+      <w:proofErr w:type="gramStart"/>
+      <w:r>
+        <w:rPr>
+          <w:b/>
+          <w:bCs/>
+          <w:sz w:val="24"/>
+          <w:szCs w:val="24"/>
+        </w:rPr>
+        <w:t>issues ?</w:t>
+      </w:r>
+      <w:proofErr w:type="gramEnd"/>
+    </w:p>
+    <w:p>
+      <w:pPr>
+        <w:pStyle w:val="ListParagraph"/>
+        <w:numPr>
+          <w:ilvl w:val="0"/>
+          <w:numId w:val="14"/>
+        </w:numPr>
+        <w:rPr>
+          <w:sz w:val="24"/>
+          <w:szCs w:val="24"/>
+        </w:rPr>
+      </w:pPr>
+      <w:r>
+        <w:rPr>
+          <w:sz w:val="24"/>
+          <w:szCs w:val="24"/>
+        </w:rPr>
+        <w:t xml:space="preserve">Open the dev tools </w:t>
+      </w:r>
+    </w:p>
+    <w:p>
+      <w:pPr>
+        <w:pStyle w:val="ListParagraph"/>
+        <w:numPr>
+          <w:ilvl w:val="0"/>
+          <w:numId w:val="14"/>
+        </w:numPr>
+        <w:rPr>
+          <w:sz w:val="24"/>
+          <w:szCs w:val="24"/>
+        </w:rPr>
+      </w:pPr>
+      <w:r>
+        <w:rPr>
+          <w:sz w:val="24"/>
+          <w:szCs w:val="24"/>
+        </w:rPr>
+        <w:t xml:space="preserve">Go to network tab </w:t>
+      </w:r>
+      <w:proofErr w:type="gramStart"/>
+      <w:r>
+        <w:rPr>
+          <w:sz w:val="24"/>
+          <w:szCs w:val="24"/>
+        </w:rPr>
+        <w:t>( we</w:t>
+      </w:r>
+      <w:proofErr w:type="gramEnd"/>
+      <w:r>
+        <w:rPr>
+          <w:sz w:val="24"/>
+          <w:szCs w:val="24"/>
+        </w:rPr>
+        <w:t xml:space="preserve"> have all the </w:t>
+      </w:r>
+      <w:proofErr w:type="gramStart"/>
+      <w:r>
+        <w:rPr>
+          <w:sz w:val="24"/>
+          <w:szCs w:val="24"/>
+        </w:rPr>
+        <w:t>request</w:t>
+      </w:r>
+      <w:proofErr w:type="gramEnd"/>
+      <w:r>
+        <w:rPr>
+          <w:sz w:val="24"/>
+          <w:szCs w:val="24"/>
+        </w:rPr>
+        <w:t>)</w:t>
+      </w:r>
+    </w:p>
+    <w:p>
+      <w:pPr>
+        <w:pStyle w:val="ListParagraph"/>
+        <w:numPr>
+          <w:ilvl w:val="0"/>
+          <w:numId w:val="14"/>
+        </w:numPr>
+        <w:rPr>
+          <w:sz w:val="24"/>
+          <w:szCs w:val="24"/>
+        </w:rPr>
+      </w:pPr>
+      <w:r>
+        <w:rPr>
+          <w:sz w:val="24"/>
+          <w:szCs w:val="24"/>
+        </w:rPr>
+        <w:t xml:space="preserve">Header/ Response </w:t>
+      </w:r>
+      <w:proofErr w:type="gramStart"/>
+      <w:r>
+        <w:rPr>
+          <w:sz w:val="24"/>
+          <w:szCs w:val="24"/>
+        </w:rPr>
+        <w:t>of</w:t>
+      </w:r>
+      <w:proofErr w:type="gramEnd"/>
+      <w:r>
+        <w:rPr>
+          <w:sz w:val="24"/>
+          <w:szCs w:val="24"/>
+        </w:rPr>
+        <w:t xml:space="preserve"> specific request  </w:t>
+      </w:r>
+    </w:p>
+    <w:p>
+      <w:pPr>
+        <w:rPr>
+          <w:sz w:val="24"/>
+          <w:szCs w:val="24"/>
+        </w:rPr>
+      </w:pPr>
+    </w:p>
+    <w:p>
+      <w:pPr>
+        <w:rPr>
+          <w:sz w:val="24"/>
+          <w:szCs w:val="24"/>
+        </w:rPr>
+      </w:pPr>
+    </w:p>
+    <w:p>
+      <w:pPr>
+        <w:rPr>
+          <w:sz w:val="24"/>
+          <w:szCs w:val="24"/>
+        </w:rPr>
+      </w:pPr>
+      <w:r>
+        <w:rPr>
+          <w:b/>
+          <w:bCs/>
+          <w:sz w:val="24"/>
+          <w:szCs w:val="24"/>
+        </w:rPr>
+        <w:lastRenderedPageBreak/>
+        <w:t>Build</w:t>
+      </w:r>
+      <w:r>
+        <w:rPr>
+          <w:b/>
+          <w:bCs/>
+          <w:sz w:val="24"/>
+          <w:szCs w:val="24"/>
+        </w:rPr>
+        <w:t xml:space="preserve">: </w:t>
+      </w:r>
+      <w:r>
+        <w:rPr>
+          <w:sz w:val="24"/>
+          <w:szCs w:val="24"/>
+        </w:rPr>
+        <w:t xml:space="preserve">Compilation process, where source code </w:t>
+      </w:r>
+      <w:proofErr w:type="gramStart"/>
+      <w:r>
+        <w:rPr>
+          <w:sz w:val="24"/>
+          <w:szCs w:val="24"/>
+        </w:rPr>
+        <w:t>files( test</w:t>
+      </w:r>
+      <w:proofErr w:type="gramEnd"/>
+      <w:r>
+        <w:rPr>
+          <w:sz w:val="24"/>
+          <w:szCs w:val="24"/>
+        </w:rPr>
+        <w:t xml:space="preserve">) are converted into executable code.( Dev to QA) </w:t>
+      </w:r>
+    </w:p>
+    <w:p>
+      <w:pPr>
+        <w:rPr>
+          <w:sz w:val="24"/>
+          <w:szCs w:val="24"/>
+        </w:rPr>
+      </w:pPr>
+      <w:r>
+        <w:rPr>
+          <w:sz w:val="24"/>
+          <w:szCs w:val="24"/>
+        </w:rPr>
+        <w:t>Deployment:</w:t>
+      </w:r>
+    </w:p>
+    <w:p>
+      <w:pPr>
+        <w:rPr>
+          <w:sz w:val="24"/>
+          <w:szCs w:val="24"/>
+        </w:rPr>
+      </w:pPr>
+      <w:r>
+        <w:rPr>
+          <w:sz w:val="24"/>
+          <w:szCs w:val="24"/>
+        </w:rPr>
+        <w:t xml:space="preserve">Release: Distribution of the final version of an application to customers. Based on Regression QA report. </w:t>
+      </w:r>
+      <w:proofErr w:type="gramStart"/>
+      <w:r>
+        <w:rPr>
+          <w:sz w:val="24"/>
+          <w:szCs w:val="24"/>
+        </w:rPr>
+        <w:t>( QA</w:t>
+      </w:r>
+      <w:proofErr w:type="gramEnd"/>
+      <w:r>
+        <w:rPr>
+          <w:sz w:val="24"/>
+          <w:szCs w:val="24"/>
+        </w:rPr>
+        <w:t xml:space="preserve"> to Client) </w:t>
+      </w:r>
+    </w:p>
+    <w:p>
+      <w:pPr>
+        <w:rPr>
+          <w:sz w:val="24"/>
+          <w:szCs w:val="24"/>
+        </w:rPr>
+      </w:pPr>
+    </w:p>
+    <w:p>
+      <w:pPr>
+        <w:rPr>
+          <w:b/>
+          <w:bCs/>
+          <w:sz w:val="24"/>
+          <w:szCs w:val="24"/>
+        </w:rPr>
+      </w:pPr>
+      <w:r>
+        <w:rPr>
+          <w:b/>
+          <w:bCs/>
+          <w:sz w:val="24"/>
+          <w:szCs w:val="24"/>
+        </w:rPr>
+        <w:drawing>
+          <wp:inline distT="0" distB="0" distL="0" distR="0" wp14:anchorId="6F968F96" wp14:editId="33665369">
+            <wp:extent cx="6509804" cy="3141791"/>
+            <wp:effectExtent l="0" t="0" r="5715" b="1905"/>
+            <wp:docPr id="1112449153" name="Picture 1"/>
+            <wp:cNvGraphicFramePr>
+              <a:graphicFrameLocks xmlns:a="http://schemas.openxmlformats.org/drawingml/2006/main" noChangeAspect="1"/>
+            </wp:cNvGraphicFramePr>
+            <a:graphic xmlns:a="http://schemas.openxmlformats.org/drawingml/2006/main">
+              <a:graphicData uri="http://schemas.openxmlformats.org/drawingml/2006/picture">
+                <pic:pic xmlns:pic="http://schemas.openxmlformats.org/drawingml/2006/picture">
+                  <pic:nvPicPr>
+                    <pic:cNvPr id="1112449153" name=""/>
+                    <pic:cNvPicPr/>
+                  </pic:nvPicPr>
+                  <pic:blipFill rotWithShape="1">
+                    <a:blip r:embed="rId9"/>
+                    <a:srcRect t="7381"/>
+                    <a:stretch/>
+                  </pic:blipFill>
+                  <pic:spPr bwMode="auto">
+                    <a:xfrm>
+                      <a:off x="0" y="0"/>
+                      <a:ext cx="6531451" cy="3152238"/>
+                    </a:xfrm>
+                    <a:prstGeom prst="rect">
+                      <a:avLst/>
+                    </a:prstGeom>
+                    <a:ln>
+                      <a:noFill/>
+                    </a:ln>
+                    <a:extLst>
+                      <a:ext uri="{53640926-AAD7-44D8-BBD7-CCE9431645EC}">
+                        <a14:shadowObscured xmlns:a14="http://schemas.microsoft.com/office/drawing/2010/main"/>
+                      </a:ext>
+                    </a:extLst>
+                  </pic:spPr>
+                </pic:pic>
+              </a:graphicData>
+            </a:graphic>
+          </wp:inline>
+        </w:drawing>
       </w:r>
     </w:p>
     <w:sectPr>
@@ -30,6 +2073,1685 @@
     </w:sectPr>
   </w:body>
 </w:document>
+</file>
+
+<file path=word/endnotes.xml><?xml version="1.0" encoding="utf-8"?>
+<w:endnotes xmlns:wpc="http://schemas.microsoft.com/office/word/2010/wordprocessingCanvas" xmlns:cx="http://schemas.microsoft.com/office/drawing/2014/chartex" xmlns:cx1="http://schemas.microsoft.com/office/drawing/2015/9/8/chartex" xmlns:cx2="http://schemas.microsoft.com/office/drawing/2015/10/21/chartex" xmlns:cx3="http://schemas.microsoft.com/office/drawing/2016/5/9/chartex" xmlns:cx4="http://schemas.microsoft.com/office/drawing/2016/5/10/chartex" xmlns:cx5="http://schemas.microsoft.com/office/drawing/2016/5/11/chartex" xmlns:cx6="http://schemas.microsoft.com/office/drawing/2016/5/12/chartex" xmlns:cx7="http://schemas.microsoft.com/office/drawing/2016/5/13/chartex" xmlns:cx8="http://schemas.microsoft.com/office/drawing/2016/5/14/chartex" xmlns:mc="http://schemas.openxmlformats.org/markup-compatibility/2006" xmlns:aink="http://schemas.microsoft.com/office/drawing/2016/ink" xmlns:am3d="http://schemas.microsoft.com/office/drawing/2017/model3d" xmlns:o="urn:schemas-microsoft-com:office:office" xmlns:oel="http://schemas.microsoft.com/office/2019/extlst" xmlns:r="http://schemas.openxmlformats.org/officeDocument/2006/relationships" xmlns:m="http://schemas.openxmlformats.org/officeDocument/2006/math" xmlns:v="urn:schemas-microsoft-com:vml" xmlns:wp14="http://schemas.microsoft.com/office/word/2010/wordprocessingDrawing" xmlns:wp="http://schemas.openxmlformats.org/drawingml/2006/wordprocessingDrawing" xmlns:w10="urn:schemas-microsoft-com:office:word" xmlns:w="http://schemas.openxmlformats.org/wordprocessingml/2006/main" xmlns:w14="http://schemas.microsoft.com/office/word/2010/wordml" xmlns:w15="http://schemas.microsoft.com/office/word/2012/wordml" xmlns:w16cex="http://schemas.microsoft.com/office/word/2018/wordml/cex" xmlns:w16cid="http://schemas.microsoft.com/office/word/2016/wordml/cid" xmlns:w16="http://schemas.microsoft.com/office/word/2018/wordml" xmlns:w16du="http://schemas.microsoft.com/office/word/2023/wordml/word16du" xmlns:w16sdtdh="http://schemas.microsoft.com/office/word/2020/wordml/sdtdatahash" xmlns:w16se="http://schemas.microsoft.com/office/word/2015/wordml/symex" xmlns:wpg="http://schemas.microsoft.com/office/word/2010/wordprocessingGroup" xmlns:wpi="http://schemas.microsoft.com/office/word/2010/wordprocessingInk" xmlns:wne="http://schemas.microsoft.com/office/word/2006/wordml" xmlns:wps="http://schemas.microsoft.com/office/word/2010/wordprocessingShape" mc:Ignorable="w14 w15 w16se w16cid w16 w16cex w16sdtdh w16du wp14">
+  <w:endnote w:type="separator" w:id="-1">
+    <w:p>
+      <w:pPr>
+        <w:spacing w:after="0" w:line="240" w:lineRule="auto"/>
+      </w:pPr>
+      <w:r>
+        <w:separator/>
+      </w:r>
+    </w:p>
+  </w:endnote>
+  <w:endnote w:type="continuationSeparator" w:id="0">
+    <w:p>
+      <w:pPr>
+        <w:spacing w:after="0" w:line="240" w:lineRule="auto"/>
+      </w:pPr>
+      <w:r>
+        <w:continuationSeparator/>
+      </w:r>
+    </w:p>
+  </w:endnote>
+</w:endnotes>
+</file>
+
+<file path=word/footnotes.xml><?xml version="1.0" encoding="utf-8"?>
+<w:footnotes xmlns:wpc="http://schemas.microsoft.com/office/word/2010/wordprocessingCanvas" xmlns:cx="http://schemas.microsoft.com/office/drawing/2014/chartex" xmlns:cx1="http://schemas.microsoft.com/office/drawing/2015/9/8/chartex" xmlns:cx2="http://schemas.microsoft.com/office/drawing/2015/10/21/chartex" xmlns:cx3="http://schemas.microsoft.com/office/drawing/2016/5/9/chartex" xmlns:cx4="http://schemas.microsoft.com/office/drawing/2016/5/10/chartex" xmlns:cx5="http://schemas.microsoft.com/office/drawing/2016/5/11/chartex" xmlns:cx6="http://schemas.microsoft.com/office/drawing/2016/5/12/chartex" xmlns:cx7="http://schemas.microsoft.com/office/drawing/2016/5/13/chartex" xmlns:cx8="http://schemas.microsoft.com/office/drawing/2016/5/14/chartex" xmlns:mc="http://schemas.openxmlformats.org/markup-compatibility/2006" xmlns:aink="http://schemas.microsoft.com/office/drawing/2016/ink" xmlns:am3d="http://schemas.microsoft.com/office/drawing/2017/model3d" xmlns:o="urn:schemas-microsoft-com:office:office" xmlns:oel="http://schemas.microsoft.com/office/2019/extlst" xmlns:r="http://schemas.openxmlformats.org/officeDocument/2006/relationships" xmlns:m="http://schemas.openxmlformats.org/officeDocument/2006/math" xmlns:v="urn:schemas-microsoft-com:vml" xmlns:wp14="http://schemas.microsoft.com/office/word/2010/wordprocessingDrawing" xmlns:wp="http://schemas.openxmlformats.org/drawingml/2006/wordprocessingDrawing" xmlns:w10="urn:schemas-microsoft-com:office:word" xmlns:w="http://schemas.openxmlformats.org/wordprocessingml/2006/main" xmlns:w14="http://schemas.microsoft.com/office/word/2010/wordml" xmlns:w15="http://schemas.microsoft.com/office/word/2012/wordml" xmlns:w16cex="http://schemas.microsoft.com/office/word/2018/wordml/cex" xmlns:w16cid="http://schemas.microsoft.com/office/word/2016/wordml/cid" xmlns:w16="http://schemas.microsoft.com/office/word/2018/wordml" xmlns:w16du="http://schemas.microsoft.com/office/word/2023/wordml/word16du" xmlns:w16sdtdh="http://schemas.microsoft.com/office/word/2020/wordml/sdtdatahash" xmlns:w16se="http://schemas.microsoft.com/office/word/2015/wordml/symex" xmlns:wpg="http://schemas.microsoft.com/office/word/2010/wordprocessingGroup" xmlns:wpi="http://schemas.microsoft.com/office/word/2010/wordprocessingInk" xmlns:wne="http://schemas.microsoft.com/office/word/2006/wordml" xmlns:wps="http://schemas.microsoft.com/office/word/2010/wordprocessingShape" mc:Ignorable="w14 w15 w16se w16cid w16 w16cex w16sdtdh w16du wp14">
+  <w:footnote w:type="separator" w:id="-1">
+    <w:p>
+      <w:pPr>
+        <w:spacing w:after="0" w:line="240" w:lineRule="auto"/>
+      </w:pPr>
+      <w:r>
+        <w:separator/>
+      </w:r>
+    </w:p>
+  </w:footnote>
+  <w:footnote w:type="continuationSeparator" w:id="0">
+    <w:p>
+      <w:pPr>
+        <w:spacing w:after="0" w:line="240" w:lineRule="auto"/>
+      </w:pPr>
+      <w:r>
+        <w:continuationSeparator/>
+      </w:r>
+    </w:p>
+  </w:footnote>
+</w:footnotes>
+</file>
+
+<file path=word/numbering.xml><?xml version="1.0" encoding="utf-8"?>
+<w:numbering xmlns:wpc="http://schemas.microsoft.com/office/word/2010/wordprocessingCanvas" xmlns:cx="http://schemas.microsoft.com/office/drawing/2014/chartex" xmlns:cx1="http://schemas.microsoft.com/office/drawing/2015/9/8/chartex" xmlns:cx2="http://schemas.microsoft.com/office/drawing/2015/10/21/chartex" xmlns:cx3="http://schemas.microsoft.com/office/drawing/2016/5/9/chartex" xmlns:cx4="http://schemas.microsoft.com/office/drawing/2016/5/10/chartex" xmlns:cx5="http://schemas.microsoft.com/office/drawing/2016/5/11/chartex" xmlns:cx6="http://schemas.microsoft.com/office/drawing/2016/5/12/chartex" xmlns:cx7="http://schemas.microsoft.com/office/drawing/2016/5/13/chartex" xmlns:cx8="http://schemas.microsoft.com/office/drawing/2016/5/14/chartex" xmlns:mc="http://schemas.openxmlformats.org/markup-compatibility/2006" xmlns:aink="http://schemas.microsoft.com/office/drawing/2016/ink" xmlns:am3d="http://schemas.microsoft.com/office/drawing/2017/model3d" xmlns:o="urn:schemas-microsoft-com:office:office" xmlns:oel="http://schemas.microsoft.com/office/2019/extlst" xmlns:r="http://schemas.openxmlformats.org/officeDocument/2006/relationships" xmlns:m="http://schemas.openxmlformats.org/officeDocument/2006/math" xmlns:v="urn:schemas-microsoft-com:vml" xmlns:wp14="http://schemas.microsoft.com/office/word/2010/wordprocessingDrawing" xmlns:wp="http://schemas.openxmlformats.org/drawingml/2006/wordprocessingDrawing" xmlns:w10="urn:schemas-microsoft-com:office:word" xmlns:w="http://schemas.openxmlformats.org/wordprocessingml/2006/main" xmlns:w14="http://schemas.microsoft.com/office/word/2010/wordml" xmlns:w15="http://schemas.microsoft.com/office/word/2012/wordml" xmlns:w16cex="http://schemas.microsoft.com/office/word/2018/wordml/cex" xmlns:w16cid="http://schemas.microsoft.com/office/word/2016/wordml/cid" xmlns:w16="http://schemas.microsoft.com/office/word/2018/wordml" xmlns:w16du="http://schemas.microsoft.com/office/word/2023/wordml/word16du" xmlns:w16sdtdh="http://schemas.microsoft.com/office/word/2020/wordml/sdtdatahash" xmlns:w16se="http://schemas.microsoft.com/office/word/2015/wordml/symex" xmlns:wpg="http://schemas.microsoft.com/office/word/2010/wordprocessingGroup" xmlns:wpi="http://schemas.microsoft.com/office/word/2010/wordprocessingInk" xmlns:wne="http://schemas.microsoft.com/office/word/2006/wordml" xmlns:wps="http://schemas.microsoft.com/office/word/2010/wordprocessingShape" mc:Ignorable="w14 w15 w16se w16cid w16 w16cex w16sdtdh w16du wp14">
+  <w:abstractNum w:abstractNumId="0" w15:restartNumberingAfterBreak="0">
+    <w:nsid w:val="02326072"/>
+    <w:multiLevelType w:val="hybridMultilevel"/>
+    <w:tmpl w:val="A3BE1DAA"/>
+    <w:lvl w:ilvl="0" w:tplc="20000001">
+      <w:start w:val="1"/>
+      <w:numFmt w:val="bullet"/>
+      <w:lvlText w:val=""/>
+      <w:lvlJc w:val="left"/>
+      <w:pPr>
+        <w:ind w:left="1080" w:hanging="360"/>
+      </w:pPr>
+      <w:rPr>
+        <w:rFonts w:ascii="Symbol" w:hAnsi="Symbol" w:hint="default"/>
+      </w:rPr>
+    </w:lvl>
+    <w:lvl w:ilvl="1" w:tplc="20000003" w:tentative="1">
+      <w:start w:val="1"/>
+      <w:numFmt w:val="bullet"/>
+      <w:lvlText w:val="o"/>
+      <w:lvlJc w:val="left"/>
+      <w:pPr>
+        <w:ind w:left="1800" w:hanging="360"/>
+      </w:pPr>
+      <w:rPr>
+        <w:rFonts w:ascii="Courier New" w:hAnsi="Courier New" w:cs="Courier New" w:hint="default"/>
+      </w:rPr>
+    </w:lvl>
+    <w:lvl w:ilvl="2" w:tplc="20000005" w:tentative="1">
+      <w:start w:val="1"/>
+      <w:numFmt w:val="bullet"/>
+      <w:lvlText w:val=""/>
+      <w:lvlJc w:val="left"/>
+      <w:pPr>
+        <w:ind w:left="2520" w:hanging="360"/>
+      </w:pPr>
+      <w:rPr>
+        <w:rFonts w:ascii="Wingdings" w:hAnsi="Wingdings" w:hint="default"/>
+      </w:rPr>
+    </w:lvl>
+    <w:lvl w:ilvl="3" w:tplc="20000001" w:tentative="1">
+      <w:start w:val="1"/>
+      <w:numFmt w:val="bullet"/>
+      <w:lvlText w:val=""/>
+      <w:lvlJc w:val="left"/>
+      <w:pPr>
+        <w:ind w:left="3240" w:hanging="360"/>
+      </w:pPr>
+      <w:rPr>
+        <w:rFonts w:ascii="Symbol" w:hAnsi="Symbol" w:hint="default"/>
+      </w:rPr>
+    </w:lvl>
+    <w:lvl w:ilvl="4" w:tplc="20000003" w:tentative="1">
+      <w:start w:val="1"/>
+      <w:numFmt w:val="bullet"/>
+      <w:lvlText w:val="o"/>
+      <w:lvlJc w:val="left"/>
+      <w:pPr>
+        <w:ind w:left="3960" w:hanging="360"/>
+      </w:pPr>
+      <w:rPr>
+        <w:rFonts w:ascii="Courier New" w:hAnsi="Courier New" w:cs="Courier New" w:hint="default"/>
+      </w:rPr>
+    </w:lvl>
+    <w:lvl w:ilvl="5" w:tplc="20000005" w:tentative="1">
+      <w:start w:val="1"/>
+      <w:numFmt w:val="bullet"/>
+      <w:lvlText w:val=""/>
+      <w:lvlJc w:val="left"/>
+      <w:pPr>
+        <w:ind w:left="4680" w:hanging="360"/>
+      </w:pPr>
+      <w:rPr>
+        <w:rFonts w:ascii="Wingdings" w:hAnsi="Wingdings" w:hint="default"/>
+      </w:rPr>
+    </w:lvl>
+    <w:lvl w:ilvl="6" w:tplc="20000001" w:tentative="1">
+      <w:start w:val="1"/>
+      <w:numFmt w:val="bullet"/>
+      <w:lvlText w:val=""/>
+      <w:lvlJc w:val="left"/>
+      <w:pPr>
+        <w:ind w:left="5400" w:hanging="360"/>
+      </w:pPr>
+      <w:rPr>
+        <w:rFonts w:ascii="Symbol" w:hAnsi="Symbol" w:hint="default"/>
+      </w:rPr>
+    </w:lvl>
+    <w:lvl w:ilvl="7" w:tplc="20000003" w:tentative="1">
+      <w:start w:val="1"/>
+      <w:numFmt w:val="bullet"/>
+      <w:lvlText w:val="o"/>
+      <w:lvlJc w:val="left"/>
+      <w:pPr>
+        <w:ind w:left="6120" w:hanging="360"/>
+      </w:pPr>
+      <w:rPr>
+        <w:rFonts w:ascii="Courier New" w:hAnsi="Courier New" w:cs="Courier New" w:hint="default"/>
+      </w:rPr>
+    </w:lvl>
+    <w:lvl w:ilvl="8" w:tplc="20000005" w:tentative="1">
+      <w:start w:val="1"/>
+      <w:numFmt w:val="bullet"/>
+      <w:lvlText w:val=""/>
+      <w:lvlJc w:val="left"/>
+      <w:pPr>
+        <w:ind w:left="6840" w:hanging="360"/>
+      </w:pPr>
+      <w:rPr>
+        <w:rFonts w:ascii="Wingdings" w:hAnsi="Wingdings" w:hint="default"/>
+      </w:rPr>
+    </w:lvl>
+  </w:abstractNum>
+  <w:abstractNum w:abstractNumId="1" w15:restartNumberingAfterBreak="0">
+    <w:nsid w:val="095E09DA"/>
+    <w:multiLevelType w:val="hybridMultilevel"/>
+    <w:tmpl w:val="4B8A44C4"/>
+    <w:lvl w:ilvl="0" w:tplc="20000001">
+      <w:start w:val="1"/>
+      <w:numFmt w:val="bullet"/>
+      <w:lvlText w:val=""/>
+      <w:lvlJc w:val="left"/>
+      <w:pPr>
+        <w:ind w:left="1080" w:hanging="360"/>
+      </w:pPr>
+      <w:rPr>
+        <w:rFonts w:ascii="Symbol" w:hAnsi="Symbol" w:hint="default"/>
+      </w:rPr>
+    </w:lvl>
+    <w:lvl w:ilvl="1" w:tplc="20000003" w:tentative="1">
+      <w:start w:val="1"/>
+      <w:numFmt w:val="bullet"/>
+      <w:lvlText w:val="o"/>
+      <w:lvlJc w:val="left"/>
+      <w:pPr>
+        <w:ind w:left="1800" w:hanging="360"/>
+      </w:pPr>
+      <w:rPr>
+        <w:rFonts w:ascii="Courier New" w:hAnsi="Courier New" w:cs="Courier New" w:hint="default"/>
+      </w:rPr>
+    </w:lvl>
+    <w:lvl w:ilvl="2" w:tplc="20000005" w:tentative="1">
+      <w:start w:val="1"/>
+      <w:numFmt w:val="bullet"/>
+      <w:lvlText w:val=""/>
+      <w:lvlJc w:val="left"/>
+      <w:pPr>
+        <w:ind w:left="2520" w:hanging="360"/>
+      </w:pPr>
+      <w:rPr>
+        <w:rFonts w:ascii="Wingdings" w:hAnsi="Wingdings" w:hint="default"/>
+      </w:rPr>
+    </w:lvl>
+    <w:lvl w:ilvl="3" w:tplc="20000001" w:tentative="1">
+      <w:start w:val="1"/>
+      <w:numFmt w:val="bullet"/>
+      <w:lvlText w:val=""/>
+      <w:lvlJc w:val="left"/>
+      <w:pPr>
+        <w:ind w:left="3240" w:hanging="360"/>
+      </w:pPr>
+      <w:rPr>
+        <w:rFonts w:ascii="Symbol" w:hAnsi="Symbol" w:hint="default"/>
+      </w:rPr>
+    </w:lvl>
+    <w:lvl w:ilvl="4" w:tplc="20000003" w:tentative="1">
+      <w:start w:val="1"/>
+      <w:numFmt w:val="bullet"/>
+      <w:lvlText w:val="o"/>
+      <w:lvlJc w:val="left"/>
+      <w:pPr>
+        <w:ind w:left="3960" w:hanging="360"/>
+      </w:pPr>
+      <w:rPr>
+        <w:rFonts w:ascii="Courier New" w:hAnsi="Courier New" w:cs="Courier New" w:hint="default"/>
+      </w:rPr>
+    </w:lvl>
+    <w:lvl w:ilvl="5" w:tplc="20000005" w:tentative="1">
+      <w:start w:val="1"/>
+      <w:numFmt w:val="bullet"/>
+      <w:lvlText w:val=""/>
+      <w:lvlJc w:val="left"/>
+      <w:pPr>
+        <w:ind w:left="4680" w:hanging="360"/>
+      </w:pPr>
+      <w:rPr>
+        <w:rFonts w:ascii="Wingdings" w:hAnsi="Wingdings" w:hint="default"/>
+      </w:rPr>
+    </w:lvl>
+    <w:lvl w:ilvl="6" w:tplc="20000001" w:tentative="1">
+      <w:start w:val="1"/>
+      <w:numFmt w:val="bullet"/>
+      <w:lvlText w:val=""/>
+      <w:lvlJc w:val="left"/>
+      <w:pPr>
+        <w:ind w:left="5400" w:hanging="360"/>
+      </w:pPr>
+      <w:rPr>
+        <w:rFonts w:ascii="Symbol" w:hAnsi="Symbol" w:hint="default"/>
+      </w:rPr>
+    </w:lvl>
+    <w:lvl w:ilvl="7" w:tplc="20000003" w:tentative="1">
+      <w:start w:val="1"/>
+      <w:numFmt w:val="bullet"/>
+      <w:lvlText w:val="o"/>
+      <w:lvlJc w:val="left"/>
+      <w:pPr>
+        <w:ind w:left="6120" w:hanging="360"/>
+      </w:pPr>
+      <w:rPr>
+        <w:rFonts w:ascii="Courier New" w:hAnsi="Courier New" w:cs="Courier New" w:hint="default"/>
+      </w:rPr>
+    </w:lvl>
+    <w:lvl w:ilvl="8" w:tplc="20000005" w:tentative="1">
+      <w:start w:val="1"/>
+      <w:numFmt w:val="bullet"/>
+      <w:lvlText w:val=""/>
+      <w:lvlJc w:val="left"/>
+      <w:pPr>
+        <w:ind w:left="6840" w:hanging="360"/>
+      </w:pPr>
+      <w:rPr>
+        <w:rFonts w:ascii="Wingdings" w:hAnsi="Wingdings" w:hint="default"/>
+      </w:rPr>
+    </w:lvl>
+  </w:abstractNum>
+  <w:abstractNum w:abstractNumId="2" w15:restartNumberingAfterBreak="0">
+    <w:nsid w:val="12B4497C"/>
+    <w:multiLevelType w:val="hybridMultilevel"/>
+    <w:tmpl w:val="E25C996C"/>
+    <w:lvl w:ilvl="0" w:tplc="20000001">
+      <w:start w:val="1"/>
+      <w:numFmt w:val="bullet"/>
+      <w:lvlText w:val=""/>
+      <w:lvlJc w:val="left"/>
+      <w:pPr>
+        <w:ind w:left="720" w:hanging="360"/>
+      </w:pPr>
+      <w:rPr>
+        <w:rFonts w:ascii="Symbol" w:hAnsi="Symbol" w:hint="default"/>
+      </w:rPr>
+    </w:lvl>
+    <w:lvl w:ilvl="1" w:tplc="20000003" w:tentative="1">
+      <w:start w:val="1"/>
+      <w:numFmt w:val="bullet"/>
+      <w:lvlText w:val="o"/>
+      <w:lvlJc w:val="left"/>
+      <w:pPr>
+        <w:ind w:left="1440" w:hanging="360"/>
+      </w:pPr>
+      <w:rPr>
+        <w:rFonts w:ascii="Courier New" w:hAnsi="Courier New" w:cs="Courier New" w:hint="default"/>
+      </w:rPr>
+    </w:lvl>
+    <w:lvl w:ilvl="2" w:tplc="20000005" w:tentative="1">
+      <w:start w:val="1"/>
+      <w:numFmt w:val="bullet"/>
+      <w:lvlText w:val=""/>
+      <w:lvlJc w:val="left"/>
+      <w:pPr>
+        <w:ind w:left="2160" w:hanging="360"/>
+      </w:pPr>
+      <w:rPr>
+        <w:rFonts w:ascii="Wingdings" w:hAnsi="Wingdings" w:hint="default"/>
+      </w:rPr>
+    </w:lvl>
+    <w:lvl w:ilvl="3" w:tplc="20000001" w:tentative="1">
+      <w:start w:val="1"/>
+      <w:numFmt w:val="bullet"/>
+      <w:lvlText w:val=""/>
+      <w:lvlJc w:val="left"/>
+      <w:pPr>
+        <w:ind w:left="2880" w:hanging="360"/>
+      </w:pPr>
+      <w:rPr>
+        <w:rFonts w:ascii="Symbol" w:hAnsi="Symbol" w:hint="default"/>
+      </w:rPr>
+    </w:lvl>
+    <w:lvl w:ilvl="4" w:tplc="20000003" w:tentative="1">
+      <w:start w:val="1"/>
+      <w:numFmt w:val="bullet"/>
+      <w:lvlText w:val="o"/>
+      <w:lvlJc w:val="left"/>
+      <w:pPr>
+        <w:ind w:left="3600" w:hanging="360"/>
+      </w:pPr>
+      <w:rPr>
+        <w:rFonts w:ascii="Courier New" w:hAnsi="Courier New" w:cs="Courier New" w:hint="default"/>
+      </w:rPr>
+    </w:lvl>
+    <w:lvl w:ilvl="5" w:tplc="20000005" w:tentative="1">
+      <w:start w:val="1"/>
+      <w:numFmt w:val="bullet"/>
+      <w:lvlText w:val=""/>
+      <w:lvlJc w:val="left"/>
+      <w:pPr>
+        <w:ind w:left="4320" w:hanging="360"/>
+      </w:pPr>
+      <w:rPr>
+        <w:rFonts w:ascii="Wingdings" w:hAnsi="Wingdings" w:hint="default"/>
+      </w:rPr>
+    </w:lvl>
+    <w:lvl w:ilvl="6" w:tplc="20000001" w:tentative="1">
+      <w:start w:val="1"/>
+      <w:numFmt w:val="bullet"/>
+      <w:lvlText w:val=""/>
+      <w:lvlJc w:val="left"/>
+      <w:pPr>
+        <w:ind w:left="5040" w:hanging="360"/>
+      </w:pPr>
+      <w:rPr>
+        <w:rFonts w:ascii="Symbol" w:hAnsi="Symbol" w:hint="default"/>
+      </w:rPr>
+    </w:lvl>
+    <w:lvl w:ilvl="7" w:tplc="20000003" w:tentative="1">
+      <w:start w:val="1"/>
+      <w:numFmt w:val="bullet"/>
+      <w:lvlText w:val="o"/>
+      <w:lvlJc w:val="left"/>
+      <w:pPr>
+        <w:ind w:left="5760" w:hanging="360"/>
+      </w:pPr>
+      <w:rPr>
+        <w:rFonts w:ascii="Courier New" w:hAnsi="Courier New" w:cs="Courier New" w:hint="default"/>
+      </w:rPr>
+    </w:lvl>
+    <w:lvl w:ilvl="8" w:tplc="20000005" w:tentative="1">
+      <w:start w:val="1"/>
+      <w:numFmt w:val="bullet"/>
+      <w:lvlText w:val=""/>
+      <w:lvlJc w:val="left"/>
+      <w:pPr>
+        <w:ind w:left="6480" w:hanging="360"/>
+      </w:pPr>
+      <w:rPr>
+        <w:rFonts w:ascii="Wingdings" w:hAnsi="Wingdings" w:hint="default"/>
+      </w:rPr>
+    </w:lvl>
+  </w:abstractNum>
+  <w:abstractNum w:abstractNumId="3" w15:restartNumberingAfterBreak="0">
+    <w:nsid w:val="17A141F7"/>
+    <w:multiLevelType w:val="hybridMultilevel"/>
+    <w:tmpl w:val="DC3EBFB4"/>
+    <w:lvl w:ilvl="0" w:tplc="20000001">
+      <w:start w:val="1"/>
+      <w:numFmt w:val="bullet"/>
+      <w:lvlText w:val=""/>
+      <w:lvlJc w:val="left"/>
+      <w:pPr>
+        <w:ind w:left="720" w:hanging="360"/>
+      </w:pPr>
+      <w:rPr>
+        <w:rFonts w:ascii="Symbol" w:hAnsi="Symbol" w:hint="default"/>
+      </w:rPr>
+    </w:lvl>
+    <w:lvl w:ilvl="1" w:tplc="20000003" w:tentative="1">
+      <w:start w:val="1"/>
+      <w:numFmt w:val="bullet"/>
+      <w:lvlText w:val="o"/>
+      <w:lvlJc w:val="left"/>
+      <w:pPr>
+        <w:ind w:left="1440" w:hanging="360"/>
+      </w:pPr>
+      <w:rPr>
+        <w:rFonts w:ascii="Courier New" w:hAnsi="Courier New" w:cs="Courier New" w:hint="default"/>
+      </w:rPr>
+    </w:lvl>
+    <w:lvl w:ilvl="2" w:tplc="20000005" w:tentative="1">
+      <w:start w:val="1"/>
+      <w:numFmt w:val="bullet"/>
+      <w:lvlText w:val=""/>
+      <w:lvlJc w:val="left"/>
+      <w:pPr>
+        <w:ind w:left="2160" w:hanging="360"/>
+      </w:pPr>
+      <w:rPr>
+        <w:rFonts w:ascii="Wingdings" w:hAnsi="Wingdings" w:hint="default"/>
+      </w:rPr>
+    </w:lvl>
+    <w:lvl w:ilvl="3" w:tplc="20000001" w:tentative="1">
+      <w:start w:val="1"/>
+      <w:numFmt w:val="bullet"/>
+      <w:lvlText w:val=""/>
+      <w:lvlJc w:val="left"/>
+      <w:pPr>
+        <w:ind w:left="2880" w:hanging="360"/>
+      </w:pPr>
+      <w:rPr>
+        <w:rFonts w:ascii="Symbol" w:hAnsi="Symbol" w:hint="default"/>
+      </w:rPr>
+    </w:lvl>
+    <w:lvl w:ilvl="4" w:tplc="20000003" w:tentative="1">
+      <w:start w:val="1"/>
+      <w:numFmt w:val="bullet"/>
+      <w:lvlText w:val="o"/>
+      <w:lvlJc w:val="left"/>
+      <w:pPr>
+        <w:ind w:left="3600" w:hanging="360"/>
+      </w:pPr>
+      <w:rPr>
+        <w:rFonts w:ascii="Courier New" w:hAnsi="Courier New" w:cs="Courier New" w:hint="default"/>
+      </w:rPr>
+    </w:lvl>
+    <w:lvl w:ilvl="5" w:tplc="20000005" w:tentative="1">
+      <w:start w:val="1"/>
+      <w:numFmt w:val="bullet"/>
+      <w:lvlText w:val=""/>
+      <w:lvlJc w:val="left"/>
+      <w:pPr>
+        <w:ind w:left="4320" w:hanging="360"/>
+      </w:pPr>
+      <w:rPr>
+        <w:rFonts w:ascii="Wingdings" w:hAnsi="Wingdings" w:hint="default"/>
+      </w:rPr>
+    </w:lvl>
+    <w:lvl w:ilvl="6" w:tplc="20000001" w:tentative="1">
+      <w:start w:val="1"/>
+      <w:numFmt w:val="bullet"/>
+      <w:lvlText w:val=""/>
+      <w:lvlJc w:val="left"/>
+      <w:pPr>
+        <w:ind w:left="5040" w:hanging="360"/>
+      </w:pPr>
+      <w:rPr>
+        <w:rFonts w:ascii="Symbol" w:hAnsi="Symbol" w:hint="default"/>
+      </w:rPr>
+    </w:lvl>
+    <w:lvl w:ilvl="7" w:tplc="20000003" w:tentative="1">
+      <w:start w:val="1"/>
+      <w:numFmt w:val="bullet"/>
+      <w:lvlText w:val="o"/>
+      <w:lvlJc w:val="left"/>
+      <w:pPr>
+        <w:ind w:left="5760" w:hanging="360"/>
+      </w:pPr>
+      <w:rPr>
+        <w:rFonts w:ascii="Courier New" w:hAnsi="Courier New" w:cs="Courier New" w:hint="default"/>
+      </w:rPr>
+    </w:lvl>
+    <w:lvl w:ilvl="8" w:tplc="20000005" w:tentative="1">
+      <w:start w:val="1"/>
+      <w:numFmt w:val="bullet"/>
+      <w:lvlText w:val=""/>
+      <w:lvlJc w:val="left"/>
+      <w:pPr>
+        <w:ind w:left="6480" w:hanging="360"/>
+      </w:pPr>
+      <w:rPr>
+        <w:rFonts w:ascii="Wingdings" w:hAnsi="Wingdings" w:hint="default"/>
+      </w:rPr>
+    </w:lvl>
+  </w:abstractNum>
+  <w:abstractNum w:abstractNumId="4" w15:restartNumberingAfterBreak="0">
+    <w:nsid w:val="209B0FCF"/>
+    <w:multiLevelType w:val="hybridMultilevel"/>
+    <w:tmpl w:val="3852FE10"/>
+    <w:lvl w:ilvl="0" w:tplc="20000001">
+      <w:start w:val="1"/>
+      <w:numFmt w:val="bullet"/>
+      <w:lvlText w:val=""/>
+      <w:lvlJc w:val="left"/>
+      <w:pPr>
+        <w:ind w:left="720" w:hanging="360"/>
+      </w:pPr>
+      <w:rPr>
+        <w:rFonts w:ascii="Symbol" w:hAnsi="Symbol" w:hint="default"/>
+      </w:rPr>
+    </w:lvl>
+    <w:lvl w:ilvl="1" w:tplc="20000003" w:tentative="1">
+      <w:start w:val="1"/>
+      <w:numFmt w:val="bullet"/>
+      <w:lvlText w:val="o"/>
+      <w:lvlJc w:val="left"/>
+      <w:pPr>
+        <w:ind w:left="1440" w:hanging="360"/>
+      </w:pPr>
+      <w:rPr>
+        <w:rFonts w:ascii="Courier New" w:hAnsi="Courier New" w:cs="Courier New" w:hint="default"/>
+      </w:rPr>
+    </w:lvl>
+    <w:lvl w:ilvl="2" w:tplc="20000005" w:tentative="1">
+      <w:start w:val="1"/>
+      <w:numFmt w:val="bullet"/>
+      <w:lvlText w:val=""/>
+      <w:lvlJc w:val="left"/>
+      <w:pPr>
+        <w:ind w:left="2160" w:hanging="360"/>
+      </w:pPr>
+      <w:rPr>
+        <w:rFonts w:ascii="Wingdings" w:hAnsi="Wingdings" w:hint="default"/>
+      </w:rPr>
+    </w:lvl>
+    <w:lvl w:ilvl="3" w:tplc="20000001" w:tentative="1">
+      <w:start w:val="1"/>
+      <w:numFmt w:val="bullet"/>
+      <w:lvlText w:val=""/>
+      <w:lvlJc w:val="left"/>
+      <w:pPr>
+        <w:ind w:left="2880" w:hanging="360"/>
+      </w:pPr>
+      <w:rPr>
+        <w:rFonts w:ascii="Symbol" w:hAnsi="Symbol" w:hint="default"/>
+      </w:rPr>
+    </w:lvl>
+    <w:lvl w:ilvl="4" w:tplc="20000003" w:tentative="1">
+      <w:start w:val="1"/>
+      <w:numFmt w:val="bullet"/>
+      <w:lvlText w:val="o"/>
+      <w:lvlJc w:val="left"/>
+      <w:pPr>
+        <w:ind w:left="3600" w:hanging="360"/>
+      </w:pPr>
+      <w:rPr>
+        <w:rFonts w:ascii="Courier New" w:hAnsi="Courier New" w:cs="Courier New" w:hint="default"/>
+      </w:rPr>
+    </w:lvl>
+    <w:lvl w:ilvl="5" w:tplc="20000005" w:tentative="1">
+      <w:start w:val="1"/>
+      <w:numFmt w:val="bullet"/>
+      <w:lvlText w:val=""/>
+      <w:lvlJc w:val="left"/>
+      <w:pPr>
+        <w:ind w:left="4320" w:hanging="360"/>
+      </w:pPr>
+      <w:rPr>
+        <w:rFonts w:ascii="Wingdings" w:hAnsi="Wingdings" w:hint="default"/>
+      </w:rPr>
+    </w:lvl>
+    <w:lvl w:ilvl="6" w:tplc="20000001" w:tentative="1">
+      <w:start w:val="1"/>
+      <w:numFmt w:val="bullet"/>
+      <w:lvlText w:val=""/>
+      <w:lvlJc w:val="left"/>
+      <w:pPr>
+        <w:ind w:left="5040" w:hanging="360"/>
+      </w:pPr>
+      <w:rPr>
+        <w:rFonts w:ascii="Symbol" w:hAnsi="Symbol" w:hint="default"/>
+      </w:rPr>
+    </w:lvl>
+    <w:lvl w:ilvl="7" w:tplc="20000003" w:tentative="1">
+      <w:start w:val="1"/>
+      <w:numFmt w:val="bullet"/>
+      <w:lvlText w:val="o"/>
+      <w:lvlJc w:val="left"/>
+      <w:pPr>
+        <w:ind w:left="5760" w:hanging="360"/>
+      </w:pPr>
+      <w:rPr>
+        <w:rFonts w:ascii="Courier New" w:hAnsi="Courier New" w:cs="Courier New" w:hint="default"/>
+      </w:rPr>
+    </w:lvl>
+    <w:lvl w:ilvl="8" w:tplc="20000005" w:tentative="1">
+      <w:start w:val="1"/>
+      <w:numFmt w:val="bullet"/>
+      <w:lvlText w:val=""/>
+      <w:lvlJc w:val="left"/>
+      <w:pPr>
+        <w:ind w:left="6480" w:hanging="360"/>
+      </w:pPr>
+      <w:rPr>
+        <w:rFonts w:ascii="Wingdings" w:hAnsi="Wingdings" w:hint="default"/>
+      </w:rPr>
+    </w:lvl>
+  </w:abstractNum>
+  <w:abstractNum w:abstractNumId="5" w15:restartNumberingAfterBreak="0">
+    <w:nsid w:val="26485917"/>
+    <w:multiLevelType w:val="hybridMultilevel"/>
+    <w:tmpl w:val="FB50F144"/>
+    <w:lvl w:ilvl="0" w:tplc="20000001">
+      <w:start w:val="1"/>
+      <w:numFmt w:val="bullet"/>
+      <w:lvlText w:val=""/>
+      <w:lvlJc w:val="left"/>
+      <w:pPr>
+        <w:ind w:left="720" w:hanging="360"/>
+      </w:pPr>
+      <w:rPr>
+        <w:rFonts w:ascii="Symbol" w:hAnsi="Symbol" w:hint="default"/>
+      </w:rPr>
+    </w:lvl>
+    <w:lvl w:ilvl="1" w:tplc="20000003" w:tentative="1">
+      <w:start w:val="1"/>
+      <w:numFmt w:val="bullet"/>
+      <w:lvlText w:val="o"/>
+      <w:lvlJc w:val="left"/>
+      <w:pPr>
+        <w:ind w:left="1440" w:hanging="360"/>
+      </w:pPr>
+      <w:rPr>
+        <w:rFonts w:ascii="Courier New" w:hAnsi="Courier New" w:cs="Courier New" w:hint="default"/>
+      </w:rPr>
+    </w:lvl>
+    <w:lvl w:ilvl="2" w:tplc="20000005" w:tentative="1">
+      <w:start w:val="1"/>
+      <w:numFmt w:val="bullet"/>
+      <w:lvlText w:val=""/>
+      <w:lvlJc w:val="left"/>
+      <w:pPr>
+        <w:ind w:left="2160" w:hanging="360"/>
+      </w:pPr>
+      <w:rPr>
+        <w:rFonts w:ascii="Wingdings" w:hAnsi="Wingdings" w:hint="default"/>
+      </w:rPr>
+    </w:lvl>
+    <w:lvl w:ilvl="3" w:tplc="20000001" w:tentative="1">
+      <w:start w:val="1"/>
+      <w:numFmt w:val="bullet"/>
+      <w:lvlText w:val=""/>
+      <w:lvlJc w:val="left"/>
+      <w:pPr>
+        <w:ind w:left="2880" w:hanging="360"/>
+      </w:pPr>
+      <w:rPr>
+        <w:rFonts w:ascii="Symbol" w:hAnsi="Symbol" w:hint="default"/>
+      </w:rPr>
+    </w:lvl>
+    <w:lvl w:ilvl="4" w:tplc="20000003" w:tentative="1">
+      <w:start w:val="1"/>
+      <w:numFmt w:val="bullet"/>
+      <w:lvlText w:val="o"/>
+      <w:lvlJc w:val="left"/>
+      <w:pPr>
+        <w:ind w:left="3600" w:hanging="360"/>
+      </w:pPr>
+      <w:rPr>
+        <w:rFonts w:ascii="Courier New" w:hAnsi="Courier New" w:cs="Courier New" w:hint="default"/>
+      </w:rPr>
+    </w:lvl>
+    <w:lvl w:ilvl="5" w:tplc="20000005" w:tentative="1">
+      <w:start w:val="1"/>
+      <w:numFmt w:val="bullet"/>
+      <w:lvlText w:val=""/>
+      <w:lvlJc w:val="left"/>
+      <w:pPr>
+        <w:ind w:left="4320" w:hanging="360"/>
+      </w:pPr>
+      <w:rPr>
+        <w:rFonts w:ascii="Wingdings" w:hAnsi="Wingdings" w:hint="default"/>
+      </w:rPr>
+    </w:lvl>
+    <w:lvl w:ilvl="6" w:tplc="20000001" w:tentative="1">
+      <w:start w:val="1"/>
+      <w:numFmt w:val="bullet"/>
+      <w:lvlText w:val=""/>
+      <w:lvlJc w:val="left"/>
+      <w:pPr>
+        <w:ind w:left="5040" w:hanging="360"/>
+      </w:pPr>
+      <w:rPr>
+        <w:rFonts w:ascii="Symbol" w:hAnsi="Symbol" w:hint="default"/>
+      </w:rPr>
+    </w:lvl>
+    <w:lvl w:ilvl="7" w:tplc="20000003" w:tentative="1">
+      <w:start w:val="1"/>
+      <w:numFmt w:val="bullet"/>
+      <w:lvlText w:val="o"/>
+      <w:lvlJc w:val="left"/>
+      <w:pPr>
+        <w:ind w:left="5760" w:hanging="360"/>
+      </w:pPr>
+      <w:rPr>
+        <w:rFonts w:ascii="Courier New" w:hAnsi="Courier New" w:cs="Courier New" w:hint="default"/>
+      </w:rPr>
+    </w:lvl>
+    <w:lvl w:ilvl="8" w:tplc="20000005" w:tentative="1">
+      <w:start w:val="1"/>
+      <w:numFmt w:val="bullet"/>
+      <w:lvlText w:val=""/>
+      <w:lvlJc w:val="left"/>
+      <w:pPr>
+        <w:ind w:left="6480" w:hanging="360"/>
+      </w:pPr>
+      <w:rPr>
+        <w:rFonts w:ascii="Wingdings" w:hAnsi="Wingdings" w:hint="default"/>
+      </w:rPr>
+    </w:lvl>
+  </w:abstractNum>
+  <w:abstractNum w:abstractNumId="6" w15:restartNumberingAfterBreak="0">
+    <w:nsid w:val="2A3A3320"/>
+    <w:multiLevelType w:val="hybridMultilevel"/>
+    <w:tmpl w:val="081EC384"/>
+    <w:lvl w:ilvl="0" w:tplc="20000001">
+      <w:start w:val="1"/>
+      <w:numFmt w:val="bullet"/>
+      <w:lvlText w:val=""/>
+      <w:lvlJc w:val="left"/>
+      <w:pPr>
+        <w:ind w:left="1080" w:hanging="360"/>
+      </w:pPr>
+      <w:rPr>
+        <w:rFonts w:ascii="Symbol" w:hAnsi="Symbol" w:hint="default"/>
+      </w:rPr>
+    </w:lvl>
+    <w:lvl w:ilvl="1" w:tplc="20000003" w:tentative="1">
+      <w:start w:val="1"/>
+      <w:numFmt w:val="bullet"/>
+      <w:lvlText w:val="o"/>
+      <w:lvlJc w:val="left"/>
+      <w:pPr>
+        <w:ind w:left="1800" w:hanging="360"/>
+      </w:pPr>
+      <w:rPr>
+        <w:rFonts w:ascii="Courier New" w:hAnsi="Courier New" w:cs="Courier New" w:hint="default"/>
+      </w:rPr>
+    </w:lvl>
+    <w:lvl w:ilvl="2" w:tplc="20000005" w:tentative="1">
+      <w:start w:val="1"/>
+      <w:numFmt w:val="bullet"/>
+      <w:lvlText w:val=""/>
+      <w:lvlJc w:val="left"/>
+      <w:pPr>
+        <w:ind w:left="2520" w:hanging="360"/>
+      </w:pPr>
+      <w:rPr>
+        <w:rFonts w:ascii="Wingdings" w:hAnsi="Wingdings" w:hint="default"/>
+      </w:rPr>
+    </w:lvl>
+    <w:lvl w:ilvl="3" w:tplc="20000001" w:tentative="1">
+      <w:start w:val="1"/>
+      <w:numFmt w:val="bullet"/>
+      <w:lvlText w:val=""/>
+      <w:lvlJc w:val="left"/>
+      <w:pPr>
+        <w:ind w:left="3240" w:hanging="360"/>
+      </w:pPr>
+      <w:rPr>
+        <w:rFonts w:ascii="Symbol" w:hAnsi="Symbol" w:hint="default"/>
+      </w:rPr>
+    </w:lvl>
+    <w:lvl w:ilvl="4" w:tplc="20000003" w:tentative="1">
+      <w:start w:val="1"/>
+      <w:numFmt w:val="bullet"/>
+      <w:lvlText w:val="o"/>
+      <w:lvlJc w:val="left"/>
+      <w:pPr>
+        <w:ind w:left="3960" w:hanging="360"/>
+      </w:pPr>
+      <w:rPr>
+        <w:rFonts w:ascii="Courier New" w:hAnsi="Courier New" w:cs="Courier New" w:hint="default"/>
+      </w:rPr>
+    </w:lvl>
+    <w:lvl w:ilvl="5" w:tplc="20000005" w:tentative="1">
+      <w:start w:val="1"/>
+      <w:numFmt w:val="bullet"/>
+      <w:lvlText w:val=""/>
+      <w:lvlJc w:val="left"/>
+      <w:pPr>
+        <w:ind w:left="4680" w:hanging="360"/>
+      </w:pPr>
+      <w:rPr>
+        <w:rFonts w:ascii="Wingdings" w:hAnsi="Wingdings" w:hint="default"/>
+      </w:rPr>
+    </w:lvl>
+    <w:lvl w:ilvl="6" w:tplc="20000001" w:tentative="1">
+      <w:start w:val="1"/>
+      <w:numFmt w:val="bullet"/>
+      <w:lvlText w:val=""/>
+      <w:lvlJc w:val="left"/>
+      <w:pPr>
+        <w:ind w:left="5400" w:hanging="360"/>
+      </w:pPr>
+      <w:rPr>
+        <w:rFonts w:ascii="Symbol" w:hAnsi="Symbol" w:hint="default"/>
+      </w:rPr>
+    </w:lvl>
+    <w:lvl w:ilvl="7" w:tplc="20000003" w:tentative="1">
+      <w:start w:val="1"/>
+      <w:numFmt w:val="bullet"/>
+      <w:lvlText w:val="o"/>
+      <w:lvlJc w:val="left"/>
+      <w:pPr>
+        <w:ind w:left="6120" w:hanging="360"/>
+      </w:pPr>
+      <w:rPr>
+        <w:rFonts w:ascii="Courier New" w:hAnsi="Courier New" w:cs="Courier New" w:hint="default"/>
+      </w:rPr>
+    </w:lvl>
+    <w:lvl w:ilvl="8" w:tplc="20000005" w:tentative="1">
+      <w:start w:val="1"/>
+      <w:numFmt w:val="bullet"/>
+      <w:lvlText w:val=""/>
+      <w:lvlJc w:val="left"/>
+      <w:pPr>
+        <w:ind w:left="6840" w:hanging="360"/>
+      </w:pPr>
+      <w:rPr>
+        <w:rFonts w:ascii="Wingdings" w:hAnsi="Wingdings" w:hint="default"/>
+      </w:rPr>
+    </w:lvl>
+  </w:abstractNum>
+  <w:abstractNum w:abstractNumId="7" w15:restartNumberingAfterBreak="0">
+    <w:nsid w:val="327D2C4C"/>
+    <w:multiLevelType w:val="hybridMultilevel"/>
+    <w:tmpl w:val="17F098C0"/>
+    <w:lvl w:ilvl="0" w:tplc="20000001">
+      <w:start w:val="1"/>
+      <w:numFmt w:val="bullet"/>
+      <w:lvlText w:val=""/>
+      <w:lvlJc w:val="left"/>
+      <w:pPr>
+        <w:ind w:left="1080" w:hanging="360"/>
+      </w:pPr>
+      <w:rPr>
+        <w:rFonts w:ascii="Symbol" w:hAnsi="Symbol" w:hint="default"/>
+      </w:rPr>
+    </w:lvl>
+    <w:lvl w:ilvl="1" w:tplc="20000003" w:tentative="1">
+      <w:start w:val="1"/>
+      <w:numFmt w:val="bullet"/>
+      <w:lvlText w:val="o"/>
+      <w:lvlJc w:val="left"/>
+      <w:pPr>
+        <w:ind w:left="1800" w:hanging="360"/>
+      </w:pPr>
+      <w:rPr>
+        <w:rFonts w:ascii="Courier New" w:hAnsi="Courier New" w:cs="Courier New" w:hint="default"/>
+      </w:rPr>
+    </w:lvl>
+    <w:lvl w:ilvl="2" w:tplc="20000005" w:tentative="1">
+      <w:start w:val="1"/>
+      <w:numFmt w:val="bullet"/>
+      <w:lvlText w:val=""/>
+      <w:lvlJc w:val="left"/>
+      <w:pPr>
+        <w:ind w:left="2520" w:hanging="360"/>
+      </w:pPr>
+      <w:rPr>
+        <w:rFonts w:ascii="Wingdings" w:hAnsi="Wingdings" w:hint="default"/>
+      </w:rPr>
+    </w:lvl>
+    <w:lvl w:ilvl="3" w:tplc="20000001" w:tentative="1">
+      <w:start w:val="1"/>
+      <w:numFmt w:val="bullet"/>
+      <w:lvlText w:val=""/>
+      <w:lvlJc w:val="left"/>
+      <w:pPr>
+        <w:ind w:left="3240" w:hanging="360"/>
+      </w:pPr>
+      <w:rPr>
+        <w:rFonts w:ascii="Symbol" w:hAnsi="Symbol" w:hint="default"/>
+      </w:rPr>
+    </w:lvl>
+    <w:lvl w:ilvl="4" w:tplc="20000003" w:tentative="1">
+      <w:start w:val="1"/>
+      <w:numFmt w:val="bullet"/>
+      <w:lvlText w:val="o"/>
+      <w:lvlJc w:val="left"/>
+      <w:pPr>
+        <w:ind w:left="3960" w:hanging="360"/>
+      </w:pPr>
+      <w:rPr>
+        <w:rFonts w:ascii="Courier New" w:hAnsi="Courier New" w:cs="Courier New" w:hint="default"/>
+      </w:rPr>
+    </w:lvl>
+    <w:lvl w:ilvl="5" w:tplc="20000005" w:tentative="1">
+      <w:start w:val="1"/>
+      <w:numFmt w:val="bullet"/>
+      <w:lvlText w:val=""/>
+      <w:lvlJc w:val="left"/>
+      <w:pPr>
+        <w:ind w:left="4680" w:hanging="360"/>
+      </w:pPr>
+      <w:rPr>
+        <w:rFonts w:ascii="Wingdings" w:hAnsi="Wingdings" w:hint="default"/>
+      </w:rPr>
+    </w:lvl>
+    <w:lvl w:ilvl="6" w:tplc="20000001" w:tentative="1">
+      <w:start w:val="1"/>
+      <w:numFmt w:val="bullet"/>
+      <w:lvlText w:val=""/>
+      <w:lvlJc w:val="left"/>
+      <w:pPr>
+        <w:ind w:left="5400" w:hanging="360"/>
+      </w:pPr>
+      <w:rPr>
+        <w:rFonts w:ascii="Symbol" w:hAnsi="Symbol" w:hint="default"/>
+      </w:rPr>
+    </w:lvl>
+    <w:lvl w:ilvl="7" w:tplc="20000003" w:tentative="1">
+      <w:start w:val="1"/>
+      <w:numFmt w:val="bullet"/>
+      <w:lvlText w:val="o"/>
+      <w:lvlJc w:val="left"/>
+      <w:pPr>
+        <w:ind w:left="6120" w:hanging="360"/>
+      </w:pPr>
+      <w:rPr>
+        <w:rFonts w:ascii="Courier New" w:hAnsi="Courier New" w:cs="Courier New" w:hint="default"/>
+      </w:rPr>
+    </w:lvl>
+    <w:lvl w:ilvl="8" w:tplc="20000005" w:tentative="1">
+      <w:start w:val="1"/>
+      <w:numFmt w:val="bullet"/>
+      <w:lvlText w:val=""/>
+      <w:lvlJc w:val="left"/>
+      <w:pPr>
+        <w:ind w:left="6840" w:hanging="360"/>
+      </w:pPr>
+      <w:rPr>
+        <w:rFonts w:ascii="Wingdings" w:hAnsi="Wingdings" w:hint="default"/>
+      </w:rPr>
+    </w:lvl>
+  </w:abstractNum>
+  <w:abstractNum w:abstractNumId="8" w15:restartNumberingAfterBreak="0">
+    <w:nsid w:val="41BE63EC"/>
+    <w:multiLevelType w:val="hybridMultilevel"/>
+    <w:tmpl w:val="377CEAE6"/>
+    <w:lvl w:ilvl="0" w:tplc="20000001">
+      <w:start w:val="1"/>
+      <w:numFmt w:val="bullet"/>
+      <w:lvlText w:val=""/>
+      <w:lvlJc w:val="left"/>
+      <w:pPr>
+        <w:ind w:left="1080" w:hanging="360"/>
+      </w:pPr>
+      <w:rPr>
+        <w:rFonts w:ascii="Symbol" w:hAnsi="Symbol" w:hint="default"/>
+      </w:rPr>
+    </w:lvl>
+    <w:lvl w:ilvl="1" w:tplc="20000003" w:tentative="1">
+      <w:start w:val="1"/>
+      <w:numFmt w:val="bullet"/>
+      <w:lvlText w:val="o"/>
+      <w:lvlJc w:val="left"/>
+      <w:pPr>
+        <w:ind w:left="1800" w:hanging="360"/>
+      </w:pPr>
+      <w:rPr>
+        <w:rFonts w:ascii="Courier New" w:hAnsi="Courier New" w:cs="Courier New" w:hint="default"/>
+      </w:rPr>
+    </w:lvl>
+    <w:lvl w:ilvl="2" w:tplc="20000005" w:tentative="1">
+      <w:start w:val="1"/>
+      <w:numFmt w:val="bullet"/>
+      <w:lvlText w:val=""/>
+      <w:lvlJc w:val="left"/>
+      <w:pPr>
+        <w:ind w:left="2520" w:hanging="360"/>
+      </w:pPr>
+      <w:rPr>
+        <w:rFonts w:ascii="Wingdings" w:hAnsi="Wingdings" w:hint="default"/>
+      </w:rPr>
+    </w:lvl>
+    <w:lvl w:ilvl="3" w:tplc="20000001" w:tentative="1">
+      <w:start w:val="1"/>
+      <w:numFmt w:val="bullet"/>
+      <w:lvlText w:val=""/>
+      <w:lvlJc w:val="left"/>
+      <w:pPr>
+        <w:ind w:left="3240" w:hanging="360"/>
+      </w:pPr>
+      <w:rPr>
+        <w:rFonts w:ascii="Symbol" w:hAnsi="Symbol" w:hint="default"/>
+      </w:rPr>
+    </w:lvl>
+    <w:lvl w:ilvl="4" w:tplc="20000003" w:tentative="1">
+      <w:start w:val="1"/>
+      <w:numFmt w:val="bullet"/>
+      <w:lvlText w:val="o"/>
+      <w:lvlJc w:val="left"/>
+      <w:pPr>
+        <w:ind w:left="3960" w:hanging="360"/>
+      </w:pPr>
+      <w:rPr>
+        <w:rFonts w:ascii="Courier New" w:hAnsi="Courier New" w:cs="Courier New" w:hint="default"/>
+      </w:rPr>
+    </w:lvl>
+    <w:lvl w:ilvl="5" w:tplc="20000005" w:tentative="1">
+      <w:start w:val="1"/>
+      <w:numFmt w:val="bullet"/>
+      <w:lvlText w:val=""/>
+      <w:lvlJc w:val="left"/>
+      <w:pPr>
+        <w:ind w:left="4680" w:hanging="360"/>
+      </w:pPr>
+      <w:rPr>
+        <w:rFonts w:ascii="Wingdings" w:hAnsi="Wingdings" w:hint="default"/>
+      </w:rPr>
+    </w:lvl>
+    <w:lvl w:ilvl="6" w:tplc="20000001" w:tentative="1">
+      <w:start w:val="1"/>
+      <w:numFmt w:val="bullet"/>
+      <w:lvlText w:val=""/>
+      <w:lvlJc w:val="left"/>
+      <w:pPr>
+        <w:ind w:left="5400" w:hanging="360"/>
+      </w:pPr>
+      <w:rPr>
+        <w:rFonts w:ascii="Symbol" w:hAnsi="Symbol" w:hint="default"/>
+      </w:rPr>
+    </w:lvl>
+    <w:lvl w:ilvl="7" w:tplc="20000003" w:tentative="1">
+      <w:start w:val="1"/>
+      <w:numFmt w:val="bullet"/>
+      <w:lvlText w:val="o"/>
+      <w:lvlJc w:val="left"/>
+      <w:pPr>
+        <w:ind w:left="6120" w:hanging="360"/>
+      </w:pPr>
+      <w:rPr>
+        <w:rFonts w:ascii="Courier New" w:hAnsi="Courier New" w:cs="Courier New" w:hint="default"/>
+      </w:rPr>
+    </w:lvl>
+    <w:lvl w:ilvl="8" w:tplc="20000005" w:tentative="1">
+      <w:start w:val="1"/>
+      <w:numFmt w:val="bullet"/>
+      <w:lvlText w:val=""/>
+      <w:lvlJc w:val="left"/>
+      <w:pPr>
+        <w:ind w:left="6840" w:hanging="360"/>
+      </w:pPr>
+      <w:rPr>
+        <w:rFonts w:ascii="Wingdings" w:hAnsi="Wingdings" w:hint="default"/>
+      </w:rPr>
+    </w:lvl>
+  </w:abstractNum>
+  <w:abstractNum w:abstractNumId="9" w15:restartNumberingAfterBreak="0">
+    <w:nsid w:val="43BC4A09"/>
+    <w:multiLevelType w:val="hybridMultilevel"/>
+    <w:tmpl w:val="E8140CC2"/>
+    <w:lvl w:ilvl="0" w:tplc="20000001">
+      <w:start w:val="1"/>
+      <w:numFmt w:val="bullet"/>
+      <w:lvlText w:val=""/>
+      <w:lvlJc w:val="left"/>
+      <w:pPr>
+        <w:ind w:left="720" w:hanging="360"/>
+      </w:pPr>
+      <w:rPr>
+        <w:rFonts w:ascii="Symbol" w:hAnsi="Symbol" w:hint="default"/>
+      </w:rPr>
+    </w:lvl>
+    <w:lvl w:ilvl="1" w:tplc="20000003" w:tentative="1">
+      <w:start w:val="1"/>
+      <w:numFmt w:val="bullet"/>
+      <w:lvlText w:val="o"/>
+      <w:lvlJc w:val="left"/>
+      <w:pPr>
+        <w:ind w:left="1440" w:hanging="360"/>
+      </w:pPr>
+      <w:rPr>
+        <w:rFonts w:ascii="Courier New" w:hAnsi="Courier New" w:cs="Courier New" w:hint="default"/>
+      </w:rPr>
+    </w:lvl>
+    <w:lvl w:ilvl="2" w:tplc="20000005" w:tentative="1">
+      <w:start w:val="1"/>
+      <w:numFmt w:val="bullet"/>
+      <w:lvlText w:val=""/>
+      <w:lvlJc w:val="left"/>
+      <w:pPr>
+        <w:ind w:left="2160" w:hanging="360"/>
+      </w:pPr>
+      <w:rPr>
+        <w:rFonts w:ascii="Wingdings" w:hAnsi="Wingdings" w:hint="default"/>
+      </w:rPr>
+    </w:lvl>
+    <w:lvl w:ilvl="3" w:tplc="20000001" w:tentative="1">
+      <w:start w:val="1"/>
+      <w:numFmt w:val="bullet"/>
+      <w:lvlText w:val=""/>
+      <w:lvlJc w:val="left"/>
+      <w:pPr>
+        <w:ind w:left="2880" w:hanging="360"/>
+      </w:pPr>
+      <w:rPr>
+        <w:rFonts w:ascii="Symbol" w:hAnsi="Symbol" w:hint="default"/>
+      </w:rPr>
+    </w:lvl>
+    <w:lvl w:ilvl="4" w:tplc="20000003" w:tentative="1">
+      <w:start w:val="1"/>
+      <w:numFmt w:val="bullet"/>
+      <w:lvlText w:val="o"/>
+      <w:lvlJc w:val="left"/>
+      <w:pPr>
+        <w:ind w:left="3600" w:hanging="360"/>
+      </w:pPr>
+      <w:rPr>
+        <w:rFonts w:ascii="Courier New" w:hAnsi="Courier New" w:cs="Courier New" w:hint="default"/>
+      </w:rPr>
+    </w:lvl>
+    <w:lvl w:ilvl="5" w:tplc="20000005" w:tentative="1">
+      <w:start w:val="1"/>
+      <w:numFmt w:val="bullet"/>
+      <w:lvlText w:val=""/>
+      <w:lvlJc w:val="left"/>
+      <w:pPr>
+        <w:ind w:left="4320" w:hanging="360"/>
+      </w:pPr>
+      <w:rPr>
+        <w:rFonts w:ascii="Wingdings" w:hAnsi="Wingdings" w:hint="default"/>
+      </w:rPr>
+    </w:lvl>
+    <w:lvl w:ilvl="6" w:tplc="20000001" w:tentative="1">
+      <w:start w:val="1"/>
+      <w:numFmt w:val="bullet"/>
+      <w:lvlText w:val=""/>
+      <w:lvlJc w:val="left"/>
+      <w:pPr>
+        <w:ind w:left="5040" w:hanging="360"/>
+      </w:pPr>
+      <w:rPr>
+        <w:rFonts w:ascii="Symbol" w:hAnsi="Symbol" w:hint="default"/>
+      </w:rPr>
+    </w:lvl>
+    <w:lvl w:ilvl="7" w:tplc="20000003" w:tentative="1">
+      <w:start w:val="1"/>
+      <w:numFmt w:val="bullet"/>
+      <w:lvlText w:val="o"/>
+      <w:lvlJc w:val="left"/>
+      <w:pPr>
+        <w:ind w:left="5760" w:hanging="360"/>
+      </w:pPr>
+      <w:rPr>
+        <w:rFonts w:ascii="Courier New" w:hAnsi="Courier New" w:cs="Courier New" w:hint="default"/>
+      </w:rPr>
+    </w:lvl>
+    <w:lvl w:ilvl="8" w:tplc="20000005" w:tentative="1">
+      <w:start w:val="1"/>
+      <w:numFmt w:val="bullet"/>
+      <w:lvlText w:val=""/>
+      <w:lvlJc w:val="left"/>
+      <w:pPr>
+        <w:ind w:left="6480" w:hanging="360"/>
+      </w:pPr>
+      <w:rPr>
+        <w:rFonts w:ascii="Wingdings" w:hAnsi="Wingdings" w:hint="default"/>
+      </w:rPr>
+    </w:lvl>
+  </w:abstractNum>
+  <w:abstractNum w:abstractNumId="10" w15:restartNumberingAfterBreak="0">
+    <w:nsid w:val="48D439C9"/>
+    <w:multiLevelType w:val="hybridMultilevel"/>
+    <w:tmpl w:val="1D4C3D76"/>
+    <w:lvl w:ilvl="0" w:tplc="20000001">
+      <w:start w:val="1"/>
+      <w:numFmt w:val="bullet"/>
+      <w:lvlText w:val=""/>
+      <w:lvlJc w:val="left"/>
+      <w:pPr>
+        <w:ind w:left="720" w:hanging="360"/>
+      </w:pPr>
+      <w:rPr>
+        <w:rFonts w:ascii="Symbol" w:hAnsi="Symbol" w:hint="default"/>
+      </w:rPr>
+    </w:lvl>
+    <w:lvl w:ilvl="1" w:tplc="20000003" w:tentative="1">
+      <w:start w:val="1"/>
+      <w:numFmt w:val="bullet"/>
+      <w:lvlText w:val="o"/>
+      <w:lvlJc w:val="left"/>
+      <w:pPr>
+        <w:ind w:left="1440" w:hanging="360"/>
+      </w:pPr>
+      <w:rPr>
+        <w:rFonts w:ascii="Courier New" w:hAnsi="Courier New" w:cs="Courier New" w:hint="default"/>
+      </w:rPr>
+    </w:lvl>
+    <w:lvl w:ilvl="2" w:tplc="20000005" w:tentative="1">
+      <w:start w:val="1"/>
+      <w:numFmt w:val="bullet"/>
+      <w:lvlText w:val=""/>
+      <w:lvlJc w:val="left"/>
+      <w:pPr>
+        <w:ind w:left="2160" w:hanging="360"/>
+      </w:pPr>
+      <w:rPr>
+        <w:rFonts w:ascii="Wingdings" w:hAnsi="Wingdings" w:hint="default"/>
+      </w:rPr>
+    </w:lvl>
+    <w:lvl w:ilvl="3" w:tplc="20000001" w:tentative="1">
+      <w:start w:val="1"/>
+      <w:numFmt w:val="bullet"/>
+      <w:lvlText w:val=""/>
+      <w:lvlJc w:val="left"/>
+      <w:pPr>
+        <w:ind w:left="2880" w:hanging="360"/>
+      </w:pPr>
+      <w:rPr>
+        <w:rFonts w:ascii="Symbol" w:hAnsi="Symbol" w:hint="default"/>
+      </w:rPr>
+    </w:lvl>
+    <w:lvl w:ilvl="4" w:tplc="20000003" w:tentative="1">
+      <w:start w:val="1"/>
+      <w:numFmt w:val="bullet"/>
+      <w:lvlText w:val="o"/>
+      <w:lvlJc w:val="left"/>
+      <w:pPr>
+        <w:ind w:left="3600" w:hanging="360"/>
+      </w:pPr>
+      <w:rPr>
+        <w:rFonts w:ascii="Courier New" w:hAnsi="Courier New" w:cs="Courier New" w:hint="default"/>
+      </w:rPr>
+    </w:lvl>
+    <w:lvl w:ilvl="5" w:tplc="20000005" w:tentative="1">
+      <w:start w:val="1"/>
+      <w:numFmt w:val="bullet"/>
+      <w:lvlText w:val=""/>
+      <w:lvlJc w:val="left"/>
+      <w:pPr>
+        <w:ind w:left="4320" w:hanging="360"/>
+      </w:pPr>
+      <w:rPr>
+        <w:rFonts w:ascii="Wingdings" w:hAnsi="Wingdings" w:hint="default"/>
+      </w:rPr>
+    </w:lvl>
+    <w:lvl w:ilvl="6" w:tplc="20000001" w:tentative="1">
+      <w:start w:val="1"/>
+      <w:numFmt w:val="bullet"/>
+      <w:lvlText w:val=""/>
+      <w:lvlJc w:val="left"/>
+      <w:pPr>
+        <w:ind w:left="5040" w:hanging="360"/>
+      </w:pPr>
+      <w:rPr>
+        <w:rFonts w:ascii="Symbol" w:hAnsi="Symbol" w:hint="default"/>
+      </w:rPr>
+    </w:lvl>
+    <w:lvl w:ilvl="7" w:tplc="20000003" w:tentative="1">
+      <w:start w:val="1"/>
+      <w:numFmt w:val="bullet"/>
+      <w:lvlText w:val="o"/>
+      <w:lvlJc w:val="left"/>
+      <w:pPr>
+        <w:ind w:left="5760" w:hanging="360"/>
+      </w:pPr>
+      <w:rPr>
+        <w:rFonts w:ascii="Courier New" w:hAnsi="Courier New" w:cs="Courier New" w:hint="default"/>
+      </w:rPr>
+    </w:lvl>
+    <w:lvl w:ilvl="8" w:tplc="20000005" w:tentative="1">
+      <w:start w:val="1"/>
+      <w:numFmt w:val="bullet"/>
+      <w:lvlText w:val=""/>
+      <w:lvlJc w:val="left"/>
+      <w:pPr>
+        <w:ind w:left="6480" w:hanging="360"/>
+      </w:pPr>
+      <w:rPr>
+        <w:rFonts w:ascii="Wingdings" w:hAnsi="Wingdings" w:hint="default"/>
+      </w:rPr>
+    </w:lvl>
+  </w:abstractNum>
+  <w:abstractNum w:abstractNumId="11" w15:restartNumberingAfterBreak="0">
+    <w:nsid w:val="54FB5AB3"/>
+    <w:multiLevelType w:val="hybridMultilevel"/>
+    <w:tmpl w:val="98F4649A"/>
+    <w:lvl w:ilvl="0" w:tplc="20000001">
+      <w:start w:val="1"/>
+      <w:numFmt w:val="bullet"/>
+      <w:lvlText w:val=""/>
+      <w:lvlJc w:val="left"/>
+      <w:pPr>
+        <w:ind w:left="720" w:hanging="360"/>
+      </w:pPr>
+      <w:rPr>
+        <w:rFonts w:ascii="Symbol" w:hAnsi="Symbol" w:hint="default"/>
+      </w:rPr>
+    </w:lvl>
+    <w:lvl w:ilvl="1" w:tplc="20000003" w:tentative="1">
+      <w:start w:val="1"/>
+      <w:numFmt w:val="bullet"/>
+      <w:lvlText w:val="o"/>
+      <w:lvlJc w:val="left"/>
+      <w:pPr>
+        <w:ind w:left="1440" w:hanging="360"/>
+      </w:pPr>
+      <w:rPr>
+        <w:rFonts w:ascii="Courier New" w:hAnsi="Courier New" w:cs="Courier New" w:hint="default"/>
+      </w:rPr>
+    </w:lvl>
+    <w:lvl w:ilvl="2" w:tplc="20000005" w:tentative="1">
+      <w:start w:val="1"/>
+      <w:numFmt w:val="bullet"/>
+      <w:lvlText w:val=""/>
+      <w:lvlJc w:val="left"/>
+      <w:pPr>
+        <w:ind w:left="2160" w:hanging="360"/>
+      </w:pPr>
+      <w:rPr>
+        <w:rFonts w:ascii="Wingdings" w:hAnsi="Wingdings" w:hint="default"/>
+      </w:rPr>
+    </w:lvl>
+    <w:lvl w:ilvl="3" w:tplc="20000001" w:tentative="1">
+      <w:start w:val="1"/>
+      <w:numFmt w:val="bullet"/>
+      <w:lvlText w:val=""/>
+      <w:lvlJc w:val="left"/>
+      <w:pPr>
+        <w:ind w:left="2880" w:hanging="360"/>
+      </w:pPr>
+      <w:rPr>
+        <w:rFonts w:ascii="Symbol" w:hAnsi="Symbol" w:hint="default"/>
+      </w:rPr>
+    </w:lvl>
+    <w:lvl w:ilvl="4" w:tplc="20000003" w:tentative="1">
+      <w:start w:val="1"/>
+      <w:numFmt w:val="bullet"/>
+      <w:lvlText w:val="o"/>
+      <w:lvlJc w:val="left"/>
+      <w:pPr>
+        <w:ind w:left="3600" w:hanging="360"/>
+      </w:pPr>
+      <w:rPr>
+        <w:rFonts w:ascii="Courier New" w:hAnsi="Courier New" w:cs="Courier New" w:hint="default"/>
+      </w:rPr>
+    </w:lvl>
+    <w:lvl w:ilvl="5" w:tplc="20000005" w:tentative="1">
+      <w:start w:val="1"/>
+      <w:numFmt w:val="bullet"/>
+      <w:lvlText w:val=""/>
+      <w:lvlJc w:val="left"/>
+      <w:pPr>
+        <w:ind w:left="4320" w:hanging="360"/>
+      </w:pPr>
+      <w:rPr>
+        <w:rFonts w:ascii="Wingdings" w:hAnsi="Wingdings" w:hint="default"/>
+      </w:rPr>
+    </w:lvl>
+    <w:lvl w:ilvl="6" w:tplc="20000001" w:tentative="1">
+      <w:start w:val="1"/>
+      <w:numFmt w:val="bullet"/>
+      <w:lvlText w:val=""/>
+      <w:lvlJc w:val="left"/>
+      <w:pPr>
+        <w:ind w:left="5040" w:hanging="360"/>
+      </w:pPr>
+      <w:rPr>
+        <w:rFonts w:ascii="Symbol" w:hAnsi="Symbol" w:hint="default"/>
+      </w:rPr>
+    </w:lvl>
+    <w:lvl w:ilvl="7" w:tplc="20000003" w:tentative="1">
+      <w:start w:val="1"/>
+      <w:numFmt w:val="bullet"/>
+      <w:lvlText w:val="o"/>
+      <w:lvlJc w:val="left"/>
+      <w:pPr>
+        <w:ind w:left="5760" w:hanging="360"/>
+      </w:pPr>
+      <w:rPr>
+        <w:rFonts w:ascii="Courier New" w:hAnsi="Courier New" w:cs="Courier New" w:hint="default"/>
+      </w:rPr>
+    </w:lvl>
+    <w:lvl w:ilvl="8" w:tplc="20000005" w:tentative="1">
+      <w:start w:val="1"/>
+      <w:numFmt w:val="bullet"/>
+      <w:lvlText w:val=""/>
+      <w:lvlJc w:val="left"/>
+      <w:pPr>
+        <w:ind w:left="6480" w:hanging="360"/>
+      </w:pPr>
+      <w:rPr>
+        <w:rFonts w:ascii="Wingdings" w:hAnsi="Wingdings" w:hint="default"/>
+      </w:rPr>
+    </w:lvl>
+  </w:abstractNum>
+  <w:abstractNum w:abstractNumId="12" w15:restartNumberingAfterBreak="0">
+    <w:nsid w:val="7B802601"/>
+    <w:multiLevelType w:val="hybridMultilevel"/>
+    <w:tmpl w:val="43905974"/>
+    <w:lvl w:ilvl="0" w:tplc="20000001">
+      <w:start w:val="1"/>
+      <w:numFmt w:val="bullet"/>
+      <w:lvlText w:val=""/>
+      <w:lvlJc w:val="left"/>
+      <w:pPr>
+        <w:ind w:left="720" w:hanging="360"/>
+      </w:pPr>
+      <w:rPr>
+        <w:rFonts w:ascii="Symbol" w:hAnsi="Symbol" w:hint="default"/>
+      </w:rPr>
+    </w:lvl>
+    <w:lvl w:ilvl="1" w:tplc="20000003" w:tentative="1">
+      <w:start w:val="1"/>
+      <w:numFmt w:val="bullet"/>
+      <w:lvlText w:val="o"/>
+      <w:lvlJc w:val="left"/>
+      <w:pPr>
+        <w:ind w:left="1440" w:hanging="360"/>
+      </w:pPr>
+      <w:rPr>
+        <w:rFonts w:ascii="Courier New" w:hAnsi="Courier New" w:cs="Courier New" w:hint="default"/>
+      </w:rPr>
+    </w:lvl>
+    <w:lvl w:ilvl="2" w:tplc="20000005" w:tentative="1">
+      <w:start w:val="1"/>
+      <w:numFmt w:val="bullet"/>
+      <w:lvlText w:val=""/>
+      <w:lvlJc w:val="left"/>
+      <w:pPr>
+        <w:ind w:left="2160" w:hanging="360"/>
+      </w:pPr>
+      <w:rPr>
+        <w:rFonts w:ascii="Wingdings" w:hAnsi="Wingdings" w:hint="default"/>
+      </w:rPr>
+    </w:lvl>
+    <w:lvl w:ilvl="3" w:tplc="20000001" w:tentative="1">
+      <w:start w:val="1"/>
+      <w:numFmt w:val="bullet"/>
+      <w:lvlText w:val=""/>
+      <w:lvlJc w:val="left"/>
+      <w:pPr>
+        <w:ind w:left="2880" w:hanging="360"/>
+      </w:pPr>
+      <w:rPr>
+        <w:rFonts w:ascii="Symbol" w:hAnsi="Symbol" w:hint="default"/>
+      </w:rPr>
+    </w:lvl>
+    <w:lvl w:ilvl="4" w:tplc="20000003" w:tentative="1">
+      <w:start w:val="1"/>
+      <w:numFmt w:val="bullet"/>
+      <w:lvlText w:val="o"/>
+      <w:lvlJc w:val="left"/>
+      <w:pPr>
+        <w:ind w:left="3600" w:hanging="360"/>
+      </w:pPr>
+      <w:rPr>
+        <w:rFonts w:ascii="Courier New" w:hAnsi="Courier New" w:cs="Courier New" w:hint="default"/>
+      </w:rPr>
+    </w:lvl>
+    <w:lvl w:ilvl="5" w:tplc="20000005" w:tentative="1">
+      <w:start w:val="1"/>
+      <w:numFmt w:val="bullet"/>
+      <w:lvlText w:val=""/>
+      <w:lvlJc w:val="left"/>
+      <w:pPr>
+        <w:ind w:left="4320" w:hanging="360"/>
+      </w:pPr>
+      <w:rPr>
+        <w:rFonts w:ascii="Wingdings" w:hAnsi="Wingdings" w:hint="default"/>
+      </w:rPr>
+    </w:lvl>
+    <w:lvl w:ilvl="6" w:tplc="20000001" w:tentative="1">
+      <w:start w:val="1"/>
+      <w:numFmt w:val="bullet"/>
+      <w:lvlText w:val=""/>
+      <w:lvlJc w:val="left"/>
+      <w:pPr>
+        <w:ind w:left="5040" w:hanging="360"/>
+      </w:pPr>
+      <w:rPr>
+        <w:rFonts w:ascii="Symbol" w:hAnsi="Symbol" w:hint="default"/>
+      </w:rPr>
+    </w:lvl>
+    <w:lvl w:ilvl="7" w:tplc="20000003" w:tentative="1">
+      <w:start w:val="1"/>
+      <w:numFmt w:val="bullet"/>
+      <w:lvlText w:val="o"/>
+      <w:lvlJc w:val="left"/>
+      <w:pPr>
+        <w:ind w:left="5760" w:hanging="360"/>
+      </w:pPr>
+      <w:rPr>
+        <w:rFonts w:ascii="Courier New" w:hAnsi="Courier New" w:cs="Courier New" w:hint="default"/>
+      </w:rPr>
+    </w:lvl>
+    <w:lvl w:ilvl="8" w:tplc="20000005" w:tentative="1">
+      <w:start w:val="1"/>
+      <w:numFmt w:val="bullet"/>
+      <w:lvlText w:val=""/>
+      <w:lvlJc w:val="left"/>
+      <w:pPr>
+        <w:ind w:left="6480" w:hanging="360"/>
+      </w:pPr>
+      <w:rPr>
+        <w:rFonts w:ascii="Wingdings" w:hAnsi="Wingdings" w:hint="default"/>
+      </w:rPr>
+    </w:lvl>
+  </w:abstractNum>
+  <w:abstractNum w:abstractNumId="13" w15:restartNumberingAfterBreak="0">
+    <w:nsid w:val="7E3D4796"/>
+    <w:multiLevelType w:val="hybridMultilevel"/>
+    <w:tmpl w:val="14B48FDA"/>
+    <w:lvl w:ilvl="0" w:tplc="20000001">
+      <w:start w:val="1"/>
+      <w:numFmt w:val="bullet"/>
+      <w:lvlText w:val=""/>
+      <w:lvlJc w:val="left"/>
+      <w:pPr>
+        <w:ind w:left="720" w:hanging="360"/>
+      </w:pPr>
+      <w:rPr>
+        <w:rFonts w:ascii="Symbol" w:hAnsi="Symbol" w:hint="default"/>
+      </w:rPr>
+    </w:lvl>
+    <w:lvl w:ilvl="1" w:tplc="20000003" w:tentative="1">
+      <w:start w:val="1"/>
+      <w:numFmt w:val="bullet"/>
+      <w:lvlText w:val="o"/>
+      <w:lvlJc w:val="left"/>
+      <w:pPr>
+        <w:ind w:left="1440" w:hanging="360"/>
+      </w:pPr>
+      <w:rPr>
+        <w:rFonts w:ascii="Courier New" w:hAnsi="Courier New" w:cs="Courier New" w:hint="default"/>
+      </w:rPr>
+    </w:lvl>
+    <w:lvl w:ilvl="2" w:tplc="20000005" w:tentative="1">
+      <w:start w:val="1"/>
+      <w:numFmt w:val="bullet"/>
+      <w:lvlText w:val=""/>
+      <w:lvlJc w:val="left"/>
+      <w:pPr>
+        <w:ind w:left="2160" w:hanging="360"/>
+      </w:pPr>
+      <w:rPr>
+        <w:rFonts w:ascii="Wingdings" w:hAnsi="Wingdings" w:hint="default"/>
+      </w:rPr>
+    </w:lvl>
+    <w:lvl w:ilvl="3" w:tplc="20000001" w:tentative="1">
+      <w:start w:val="1"/>
+      <w:numFmt w:val="bullet"/>
+      <w:lvlText w:val=""/>
+      <w:lvlJc w:val="left"/>
+      <w:pPr>
+        <w:ind w:left="2880" w:hanging="360"/>
+      </w:pPr>
+      <w:rPr>
+        <w:rFonts w:ascii="Symbol" w:hAnsi="Symbol" w:hint="default"/>
+      </w:rPr>
+    </w:lvl>
+    <w:lvl w:ilvl="4" w:tplc="20000003" w:tentative="1">
+      <w:start w:val="1"/>
+      <w:numFmt w:val="bullet"/>
+      <w:lvlText w:val="o"/>
+      <w:lvlJc w:val="left"/>
+      <w:pPr>
+        <w:ind w:left="3600" w:hanging="360"/>
+      </w:pPr>
+      <w:rPr>
+        <w:rFonts w:ascii="Courier New" w:hAnsi="Courier New" w:cs="Courier New" w:hint="default"/>
+      </w:rPr>
+    </w:lvl>
+    <w:lvl w:ilvl="5" w:tplc="20000005" w:tentative="1">
+      <w:start w:val="1"/>
+      <w:numFmt w:val="bullet"/>
+      <w:lvlText w:val=""/>
+      <w:lvlJc w:val="left"/>
+      <w:pPr>
+        <w:ind w:left="4320" w:hanging="360"/>
+      </w:pPr>
+      <w:rPr>
+        <w:rFonts w:ascii="Wingdings" w:hAnsi="Wingdings" w:hint="default"/>
+      </w:rPr>
+    </w:lvl>
+    <w:lvl w:ilvl="6" w:tplc="20000001" w:tentative="1">
+      <w:start w:val="1"/>
+      <w:numFmt w:val="bullet"/>
+      <w:lvlText w:val=""/>
+      <w:lvlJc w:val="left"/>
+      <w:pPr>
+        <w:ind w:left="5040" w:hanging="360"/>
+      </w:pPr>
+      <w:rPr>
+        <w:rFonts w:ascii="Symbol" w:hAnsi="Symbol" w:hint="default"/>
+      </w:rPr>
+    </w:lvl>
+    <w:lvl w:ilvl="7" w:tplc="20000003" w:tentative="1">
+      <w:start w:val="1"/>
+      <w:numFmt w:val="bullet"/>
+      <w:lvlText w:val="o"/>
+      <w:lvlJc w:val="left"/>
+      <w:pPr>
+        <w:ind w:left="5760" w:hanging="360"/>
+      </w:pPr>
+      <w:rPr>
+        <w:rFonts w:ascii="Courier New" w:hAnsi="Courier New" w:cs="Courier New" w:hint="default"/>
+      </w:rPr>
+    </w:lvl>
+    <w:lvl w:ilvl="8" w:tplc="20000005" w:tentative="1">
+      <w:start w:val="1"/>
+      <w:numFmt w:val="bullet"/>
+      <w:lvlText w:val=""/>
+      <w:lvlJc w:val="left"/>
+      <w:pPr>
+        <w:ind w:left="6480" w:hanging="360"/>
+      </w:pPr>
+      <w:rPr>
+        <w:rFonts w:ascii="Wingdings" w:hAnsi="Wingdings" w:hint="default"/>
+      </w:rPr>
+    </w:lvl>
+  </w:abstractNum>
+  <w:num w:numId="1" w16cid:durableId="1975328144">
+    <w:abstractNumId w:val="9"/>
+  </w:num>
+  <w:num w:numId="2" w16cid:durableId="200090162">
+    <w:abstractNumId w:val="4"/>
+  </w:num>
+  <w:num w:numId="3" w16cid:durableId="883054697">
+    <w:abstractNumId w:val="13"/>
+  </w:num>
+  <w:num w:numId="4" w16cid:durableId="1041783652">
+    <w:abstractNumId w:val="10"/>
+  </w:num>
+  <w:num w:numId="5" w16cid:durableId="781924933">
+    <w:abstractNumId w:val="3"/>
+  </w:num>
+  <w:num w:numId="6" w16cid:durableId="1390836661">
+    <w:abstractNumId w:val="6"/>
+  </w:num>
+  <w:num w:numId="7" w16cid:durableId="300232157">
+    <w:abstractNumId w:val="8"/>
+  </w:num>
+  <w:num w:numId="8" w16cid:durableId="59062686">
+    <w:abstractNumId w:val="7"/>
+  </w:num>
+  <w:num w:numId="9" w16cid:durableId="446631288">
+    <w:abstractNumId w:val="11"/>
+  </w:num>
+  <w:num w:numId="10" w16cid:durableId="1770273812">
+    <w:abstractNumId w:val="2"/>
+  </w:num>
+  <w:num w:numId="11" w16cid:durableId="1426804544">
+    <w:abstractNumId w:val="0"/>
+  </w:num>
+  <w:num w:numId="12" w16cid:durableId="1983971388">
+    <w:abstractNumId w:val="5"/>
+  </w:num>
+  <w:num w:numId="13" w16cid:durableId="1065251554">
+    <w:abstractNumId w:val="1"/>
+  </w:num>
+  <w:num w:numId="14" w16cid:durableId="2023050671">
+    <w:abstractNumId w:val="12"/>
+  </w:num>
+</w:numbering>
 </file>
 
 <file path=word/styles.xml><?xml version="1.0" encoding="utf-8"?>
@@ -949,6 +4671,73 @@
       <w:spacing w:val="5"/>
     </w:rPr>
   </w:style>
+  <w:style w:type="character" w:styleId="Hyperlink">
+    <w:name w:val="Hyperlink"/>
+    <w:basedOn w:val="DefaultParagraphFont"/>
+    <w:uiPriority w:val="99"/>
+    <w:unhideWhenUsed/>
+    <w:rsid w:val="00AF0611"/>
+    <w:rPr>
+      <w:color w:val="0563C1" w:themeColor="hyperlink"/>
+      <w:u w:val="single"/>
+    </w:rPr>
+  </w:style>
+  <w:style w:type="character" w:styleId="UnresolvedMention">
+    <w:name w:val="Unresolved Mention"/>
+    <w:basedOn w:val="DefaultParagraphFont"/>
+    <w:uiPriority w:val="99"/>
+    <w:semiHidden/>
+    <w:unhideWhenUsed/>
+    <w:rsid w:val="00AF0611"/>
+    <w:rPr>
+      <w:color w:val="605E5C"/>
+      <w:shd w:val="clear" w:color="auto" w:fill="E1DFDD"/>
+    </w:rPr>
+  </w:style>
+  <w:style w:type="paragraph" w:styleId="Header">
+    <w:name w:val="header"/>
+    <w:basedOn w:val="Normal"/>
+    <w:link w:val="HeaderChar"/>
+    <w:uiPriority w:val="99"/>
+    <w:unhideWhenUsed/>
+    <w:rsid w:val="00251291"/>
+    <w:pPr>
+      <w:tabs>
+        <w:tab w:val="center" w:pos="4513"/>
+        <w:tab w:val="right" w:pos="9026"/>
+      </w:tabs>
+      <w:spacing w:after="0" w:line="240" w:lineRule="auto"/>
+    </w:pPr>
+  </w:style>
+  <w:style w:type="character" w:customStyle="1" w:styleId="HeaderChar">
+    <w:name w:val="Header Char"/>
+    <w:basedOn w:val="DefaultParagraphFont"/>
+    <w:link w:val="Header"/>
+    <w:uiPriority w:val="99"/>
+    <w:rsid w:val="00251291"/>
+  </w:style>
+  <w:style w:type="paragraph" w:styleId="Footer">
+    <w:name w:val="footer"/>
+    <w:basedOn w:val="Normal"/>
+    <w:link w:val="FooterChar"/>
+    <w:uiPriority w:val="99"/>
+    <w:unhideWhenUsed/>
+    <w:rsid w:val="00251291"/>
+    <w:pPr>
+      <w:tabs>
+        <w:tab w:val="center" w:pos="4513"/>
+        <w:tab w:val="right" w:pos="9026"/>
+      </w:tabs>
+      <w:spacing w:after="0" w:line="240" w:lineRule="auto"/>
+    </w:pPr>
+  </w:style>
+  <w:style w:type="character" w:customStyle="1" w:styleId="FooterChar">
+    <w:name w:val="Footer Char"/>
+    <w:basedOn w:val="DefaultParagraphFont"/>
+    <w:link w:val="Footer"/>
+    <w:uiPriority w:val="99"/>
+    <w:rsid w:val="00251291"/>
+  </w:style>
 </w:styles>
 </file>
 
@@ -1245,4 +5034,16 @@
     </a:ext>
   </a:extLst>
 </a:theme>
+</file>
+
+<file path=customXml/item1.xml><?xml version="1.0" encoding="utf-8"?>
+<b:Sources xmlns:b="http://schemas.openxmlformats.org/officeDocument/2006/bibliography" xmlns="http://schemas.openxmlformats.org/officeDocument/2006/bibliography" SelectedStyle="\APASixthEditionOfficeOnline.xsl" StyleName="APA" Version="6"/>
+</file>
+
+<file path=customXml/itemProps1.xml><?xml version="1.0" encoding="utf-8"?>
+<ds:datastoreItem xmlns:ds="http://schemas.openxmlformats.org/officeDocument/2006/customXml" ds:itemID="{0D3A5006-90D0-438A-BFED-D39FEB26D057}">
+  <ds:schemaRefs>
+    <ds:schemaRef ds:uri="http://schemas.openxmlformats.org/officeDocument/2006/bibliography"/>
+  </ds:schemaRefs>
+</ds:datastoreItem>
 </file>
</xml_diff>